<commit_message>
subindo alterações no documento referene ao estudo de modelagem
</commit_message>
<xml_diff>
--- a/Modelagem de Dados.docx
+++ b/Modelagem de Dados.docx
@@ -4,6 +4,7 @@
   <w:body>
     <w:p>
       <w:pPr>
+        <w:jc w:val="both"/>
         <w:rPr>
           <w:rFonts w:ascii="Open Sans" w:hAnsi="Open Sans" w:cs="Open Sans"/>
           <w:color w:val="303030"/>
@@ -25,6 +26,7 @@
     </w:p>
     <w:p>
       <w:pPr>
+        <w:jc w:val="both"/>
         <w:rPr>
           <w:rFonts w:ascii="Open Sans" w:hAnsi="Open Sans" w:cs="Open Sans"/>
           <w:color w:val="303030"/>
@@ -46,6 +48,7 @@
     </w:p>
     <w:p>
       <w:pPr>
+        <w:jc w:val="both"/>
         <w:rPr>
           <w:rFonts w:ascii="Open Sans" w:hAnsi="Open Sans" w:cs="Open Sans"/>
           <w:color w:val="303030"/>
@@ -79,6 +82,7 @@
     </w:p>
     <w:p>
       <w:pPr>
+        <w:jc w:val="both"/>
         <w:rPr>
           <w:rFonts w:ascii="Open Sans" w:hAnsi="Open Sans" w:cs="Open Sans"/>
           <w:color w:val="303030"/>
@@ -100,6 +104,7 @@
     </w:p>
     <w:p>
       <w:pPr>
+        <w:jc w:val="both"/>
         <w:rPr>
           <w:rFonts w:ascii="Open Sans" w:hAnsi="Open Sans" w:cs="Open Sans"/>
           <w:color w:val="303030"/>
@@ -133,17 +138,19 @@
     </w:p>
     <w:p>
       <w:pPr>
-        <w:rPr>
-          <w:rFonts w:ascii="Open Sans" w:hAnsi="Open Sans" w:cs="Open Sans"/>
-          <w:color w:val="303030"/>
-          <w:sz w:val="27"/>
-          <w:szCs w:val="27"/>
-          <w:shd w:val="clear" w:color="auto" w:fill="FFFFFF"/>
-        </w:rPr>
-      </w:pPr>
-    </w:p>
-    <w:p>
-      <w:pPr>
+        <w:jc w:val="both"/>
+        <w:rPr>
+          <w:rFonts w:ascii="Open Sans" w:hAnsi="Open Sans" w:cs="Open Sans"/>
+          <w:color w:val="303030"/>
+          <w:sz w:val="27"/>
+          <w:szCs w:val="27"/>
+          <w:shd w:val="clear" w:color="auto" w:fill="FFFFFF"/>
+        </w:rPr>
+      </w:pPr>
+    </w:p>
+    <w:p>
+      <w:pPr>
+        <w:jc w:val="both"/>
         <w:rPr>
           <w:rFonts w:ascii="Open Sans" w:hAnsi="Open Sans" w:cs="Open Sans"/>
           <w:color w:val="303030"/>
@@ -165,6 +172,7 @@
     </w:p>
     <w:p>
       <w:pPr>
+        <w:jc w:val="both"/>
         <w:rPr>
           <w:rFonts w:ascii="Open Sans" w:hAnsi="Open Sans" w:cs="Open Sans"/>
           <w:color w:val="303030"/>
@@ -186,6 +194,7 @@
     </w:p>
     <w:p>
       <w:pPr>
+        <w:jc w:val="both"/>
         <w:rPr>
           <w:rFonts w:ascii="Open Sans" w:hAnsi="Open Sans" w:cs="Open Sans"/>
           <w:color w:val="303030"/>
@@ -207,6 +216,7 @@
     </w:p>
     <w:p>
       <w:pPr>
+        <w:jc w:val="both"/>
         <w:rPr>
           <w:rFonts w:ascii="Open Sans" w:hAnsi="Open Sans" w:cs="Open Sans"/>
           <w:color w:val="303030"/>
@@ -228,17 +238,19 @@
     </w:p>
     <w:p>
       <w:pPr>
-        <w:rPr>
-          <w:rFonts w:ascii="Open Sans" w:hAnsi="Open Sans" w:cs="Open Sans"/>
-          <w:color w:val="303030"/>
-          <w:sz w:val="27"/>
-          <w:szCs w:val="27"/>
-          <w:shd w:val="clear" w:color="auto" w:fill="FFFFFF"/>
-        </w:rPr>
-      </w:pPr>
-    </w:p>
-    <w:p>
-      <w:pPr>
+        <w:jc w:val="both"/>
+        <w:rPr>
+          <w:rFonts w:ascii="Open Sans" w:hAnsi="Open Sans" w:cs="Open Sans"/>
+          <w:color w:val="303030"/>
+          <w:sz w:val="27"/>
+          <w:szCs w:val="27"/>
+          <w:shd w:val="clear" w:color="auto" w:fill="FFFFFF"/>
+        </w:rPr>
+      </w:pPr>
+    </w:p>
+    <w:p>
+      <w:pPr>
+        <w:jc w:val="both"/>
         <w:rPr>
           <w:rFonts w:ascii="Open Sans" w:hAnsi="Open Sans" w:cs="Open Sans"/>
           <w:color w:val="303030"/>
@@ -260,6 +272,7 @@
     </w:p>
     <w:p>
       <w:pPr>
+        <w:jc w:val="both"/>
         <w:rPr>
           <w:rFonts w:ascii="Open Sans" w:hAnsi="Open Sans" w:cs="Open Sans"/>
           <w:color w:val="303030"/>
@@ -281,6 +294,7 @@
     </w:p>
     <w:p>
       <w:pPr>
+        <w:jc w:val="both"/>
         <w:rPr>
           <w:rFonts w:ascii="Open Sans" w:hAnsi="Open Sans" w:cs="Open Sans"/>
           <w:color w:val="303030"/>
@@ -302,6 +316,7 @@
     </w:p>
     <w:p>
       <w:pPr>
+        <w:jc w:val="both"/>
         <w:rPr>
           <w:rFonts w:ascii="Open Sans" w:hAnsi="Open Sans" w:cs="Open Sans"/>
           <w:color w:val="303030"/>
@@ -323,17 +338,19 @@
     </w:p>
     <w:p>
       <w:pPr>
-        <w:rPr>
-          <w:rFonts w:ascii="Open Sans" w:hAnsi="Open Sans" w:cs="Open Sans"/>
-          <w:color w:val="303030"/>
-          <w:sz w:val="27"/>
-          <w:szCs w:val="27"/>
-          <w:shd w:val="clear" w:color="auto" w:fill="FFFFFF"/>
-        </w:rPr>
-      </w:pPr>
-    </w:p>
-    <w:p>
-      <w:pPr>
+        <w:jc w:val="both"/>
+        <w:rPr>
+          <w:rFonts w:ascii="Open Sans" w:hAnsi="Open Sans" w:cs="Open Sans"/>
+          <w:color w:val="303030"/>
+          <w:sz w:val="27"/>
+          <w:szCs w:val="27"/>
+          <w:shd w:val="clear" w:color="auto" w:fill="FFFFFF"/>
+        </w:rPr>
+      </w:pPr>
+    </w:p>
+    <w:p>
+      <w:pPr>
+        <w:jc w:val="both"/>
         <w:rPr>
           <w:rFonts w:ascii="Open Sans" w:hAnsi="Open Sans" w:cs="Open Sans"/>
           <w:color w:val="303030"/>
@@ -355,6 +372,7 @@
     </w:p>
     <w:p>
       <w:pPr>
+        <w:jc w:val="both"/>
         <w:rPr>
           <w:rFonts w:ascii="Open Sans" w:hAnsi="Open Sans" w:cs="Open Sans"/>
           <w:color w:val="303030"/>
@@ -376,6 +394,7 @@
     </w:p>
     <w:p>
       <w:pPr>
+        <w:jc w:val="both"/>
         <w:rPr>
           <w:rFonts w:ascii="Open Sans" w:hAnsi="Open Sans" w:cs="Open Sans"/>
           <w:color w:val="303030"/>
@@ -398,6 +417,7 @@
     </w:p>
     <w:p>
       <w:pPr>
+        <w:jc w:val="both"/>
         <w:rPr>
           <w:rFonts w:ascii="Open Sans" w:hAnsi="Open Sans" w:cs="Open Sans"/>
           <w:color w:val="303030"/>
@@ -419,6 +439,7 @@
     </w:p>
     <w:p>
       <w:pPr>
+        <w:jc w:val="both"/>
         <w:rPr>
           <w:rFonts w:ascii="Open Sans" w:hAnsi="Open Sans" w:cs="Open Sans"/>
           <w:color w:val="303030"/>
@@ -440,6 +461,7 @@
     </w:p>
     <w:p>
       <w:pPr>
+        <w:jc w:val="both"/>
         <w:rPr>
           <w:rFonts w:ascii="Open Sans" w:hAnsi="Open Sans" w:cs="Open Sans"/>
           <w:color w:val="303030"/>
@@ -549,6 +571,7 @@
     </w:p>
     <w:p>
       <w:pPr>
+        <w:jc w:val="both"/>
         <w:rPr>
           <w:rFonts w:ascii="Open Sans" w:hAnsi="Open Sans" w:cs="Open Sans"/>
           <w:color w:val="303030"/>
@@ -655,6 +678,7 @@
     </w:p>
     <w:p>
       <w:pPr>
+        <w:jc w:val="both"/>
         <w:rPr>
           <w:rFonts w:ascii="Open Sans" w:hAnsi="Open Sans" w:cs="Open Sans"/>
           <w:color w:val="303030"/>
@@ -676,6 +700,7 @@
     </w:p>
     <w:p>
       <w:pPr>
+        <w:jc w:val="both"/>
         <w:rPr>
           <w:rFonts w:ascii="Open Sans" w:hAnsi="Open Sans" w:cs="Open Sans"/>
           <w:color w:val="303030"/>
@@ -697,17 +722,19 @@
     </w:p>
     <w:p>
       <w:pPr>
-        <w:rPr>
-          <w:rFonts w:ascii="Open Sans" w:hAnsi="Open Sans" w:cs="Open Sans"/>
-          <w:color w:val="303030"/>
-          <w:sz w:val="27"/>
-          <w:szCs w:val="27"/>
-          <w:shd w:val="clear" w:color="auto" w:fill="FFFFFF"/>
-        </w:rPr>
-      </w:pPr>
-    </w:p>
-    <w:p>
-      <w:pPr>
+        <w:jc w:val="both"/>
+        <w:rPr>
+          <w:rFonts w:ascii="Open Sans" w:hAnsi="Open Sans" w:cs="Open Sans"/>
+          <w:color w:val="303030"/>
+          <w:sz w:val="27"/>
+          <w:szCs w:val="27"/>
+          <w:shd w:val="clear" w:color="auto" w:fill="FFFFFF"/>
+        </w:rPr>
+      </w:pPr>
+    </w:p>
+    <w:p>
+      <w:pPr>
+        <w:jc w:val="both"/>
         <w:rPr>
           <w:rFonts w:ascii="Open Sans" w:hAnsi="Open Sans" w:cs="Open Sans"/>
           <w:color w:val="303030"/>
@@ -729,17 +756,19 @@
     </w:p>
     <w:p>
       <w:pPr>
-        <w:rPr>
-          <w:rFonts w:ascii="Open Sans" w:hAnsi="Open Sans" w:cs="Open Sans"/>
-          <w:color w:val="303030"/>
-          <w:sz w:val="27"/>
-          <w:szCs w:val="27"/>
-          <w:shd w:val="clear" w:color="auto" w:fill="FFFFFF"/>
-        </w:rPr>
-      </w:pPr>
-    </w:p>
-    <w:p>
-      <w:pPr>
+        <w:jc w:val="both"/>
+        <w:rPr>
+          <w:rFonts w:ascii="Open Sans" w:hAnsi="Open Sans" w:cs="Open Sans"/>
+          <w:color w:val="303030"/>
+          <w:sz w:val="27"/>
+          <w:szCs w:val="27"/>
+          <w:shd w:val="clear" w:color="auto" w:fill="FFFFFF"/>
+        </w:rPr>
+      </w:pPr>
+    </w:p>
+    <w:p>
+      <w:pPr>
+        <w:jc w:val="both"/>
         <w:rPr>
           <w:rFonts w:ascii="Open Sans" w:hAnsi="Open Sans" w:cs="Open Sans"/>
           <w:color w:val="303030"/>
@@ -761,6 +790,7 @@
     </w:p>
     <w:p>
       <w:pPr>
+        <w:jc w:val="both"/>
         <w:rPr>
           <w:rFonts w:ascii="Open Sans" w:hAnsi="Open Sans" w:cs="Open Sans"/>
           <w:color w:val="303030"/>
@@ -782,60 +812,62 @@
     </w:p>
     <w:p>
       <w:pPr>
-        <w:rPr>
-          <w:rFonts w:ascii="Open Sans" w:hAnsi="Open Sans" w:cs="Open Sans"/>
-          <w:color w:val="303030"/>
-          <w:sz w:val="27"/>
-          <w:szCs w:val="27"/>
-          <w:shd w:val="clear" w:color="auto" w:fill="FFFFFF"/>
-        </w:rPr>
-      </w:pPr>
-      <w:r>
-        <w:rPr>
-          <w:rFonts w:ascii="Open Sans" w:hAnsi="Open Sans" w:cs="Open Sans"/>
-          <w:color w:val="303030"/>
-          <w:sz w:val="27"/>
-          <w:szCs w:val="27"/>
-          <w:shd w:val="clear" w:color="auto" w:fill="FFFFFF"/>
+        <w:jc w:val="both"/>
+        <w:rPr>
+          <w:rFonts w:ascii="Open Sans" w:hAnsi="Open Sans" w:cs="Open Sans"/>
+          <w:color w:val="303030"/>
+          <w:sz w:val="27"/>
+          <w:szCs w:val="27"/>
+          <w:shd w:val="clear" w:color="auto" w:fill="FFFFFF"/>
+        </w:rPr>
+      </w:pPr>
+      <w:r>
+        <w:rPr>
+          <w:rFonts w:ascii="Open Sans" w:hAnsi="Open Sans" w:cs="Open Sans"/>
+          <w:color w:val="303030"/>
+          <w:sz w:val="27"/>
+          <w:szCs w:val="27"/>
+          <w:shd w:val="clear" w:color="auto" w:fill="FFFFFF"/>
+        </w:rPr>
+        <w:t xml:space="preserve">Este modelo também chamado de Diagrama de Estrutura em Árvore.  As ações de acessos são </w:t>
+      </w:r>
+      <w:r>
+        <w:rPr>
+          <w:rFonts w:ascii="Open Sans" w:hAnsi="Open Sans" w:cs="Open Sans"/>
+          <w:color w:val="303030"/>
+          <w:sz w:val="27"/>
+          <w:szCs w:val="27"/>
+          <w:shd w:val="clear" w:color="auto" w:fill="FFFFFF"/>
+        </w:rPr>
+        <w:t>unidirecionais</w:t>
+      </w:r>
+      <w:r>
+        <w:rPr>
+          <w:rFonts w:ascii="Open Sans" w:hAnsi="Open Sans" w:cs="Open Sans"/>
+          <w:color w:val="303030"/>
+          <w:sz w:val="27"/>
+          <w:szCs w:val="27"/>
+          <w:shd w:val="clear" w:color="auto" w:fill="FFFFFF"/>
+        </w:rPr>
+        <w:t xml:space="preserve">, a partir do pai ao filho. </w:t>
+      </w:r>
+    </w:p>
+    <w:p>
+      <w:pPr>
+        <w:jc w:val="center"/>
+        <w:rPr>
+          <w:rFonts w:ascii="Open Sans" w:hAnsi="Open Sans" w:cs="Open Sans"/>
+          <w:color w:val="303030"/>
+          <w:sz w:val="27"/>
+          <w:szCs w:val="27"/>
+          <w:shd w:val="clear" w:color="auto" w:fill="FFFFFF"/>
+        </w:rPr>
+      </w:pPr>
+      <w:r>
+        <w:rPr>
+          <w:noProof/>
         </w:rPr>
         <w:lastRenderedPageBreak/>
-        <w:t xml:space="preserve">Este modelo também chamado de Diagrama de Estrutura em Árvore.  As ações de acessos são </w:t>
-      </w:r>
-      <w:r>
-        <w:rPr>
-          <w:rFonts w:ascii="Open Sans" w:hAnsi="Open Sans" w:cs="Open Sans"/>
-          <w:color w:val="303030"/>
-          <w:sz w:val="27"/>
-          <w:szCs w:val="27"/>
-          <w:shd w:val="clear" w:color="auto" w:fill="FFFFFF"/>
-        </w:rPr>
-        <w:t>unidirecionais</w:t>
-      </w:r>
-      <w:r>
-        <w:rPr>
-          <w:rFonts w:ascii="Open Sans" w:hAnsi="Open Sans" w:cs="Open Sans"/>
-          <w:color w:val="303030"/>
-          <w:sz w:val="27"/>
-          <w:szCs w:val="27"/>
-          <w:shd w:val="clear" w:color="auto" w:fill="FFFFFF"/>
-        </w:rPr>
-        <w:t xml:space="preserve">, a partir do pai ao filho. </w:t>
-      </w:r>
-    </w:p>
-    <w:p>
-      <w:pPr>
-        <w:rPr>
-          <w:rFonts w:ascii="Open Sans" w:hAnsi="Open Sans" w:cs="Open Sans"/>
-          <w:color w:val="303030"/>
-          <w:sz w:val="27"/>
-          <w:szCs w:val="27"/>
-          <w:shd w:val="clear" w:color="auto" w:fill="FFFFFF"/>
-        </w:rPr>
-      </w:pPr>
-      <w:r>
-        <w:rPr>
-          <w:noProof/>
-        </w:rPr>
         <w:drawing>
           <wp:inline distT="0" distB="0" distL="0" distR="0" wp14:anchorId="55FA9DCA" wp14:editId="05732364">
             <wp:extent cx="5400040" cy="2141855"/>
@@ -940,6 +972,7 @@
     </w:p>
     <w:p>
       <w:pPr>
+        <w:jc w:val="both"/>
         <w:rPr>
           <w:rFonts w:ascii="Open Sans" w:hAnsi="Open Sans" w:cs="Open Sans"/>
           <w:color w:val="303030"/>
@@ -961,6 +994,7 @@
     </w:p>
     <w:p>
       <w:pPr>
+        <w:jc w:val="both"/>
         <w:rPr>
           <w:rFonts w:ascii="Open Sans" w:hAnsi="Open Sans" w:cs="Open Sans"/>
           <w:color w:val="303030"/>
@@ -982,6 +1016,7 @@
     </w:p>
     <w:p>
       <w:pPr>
+        <w:jc w:val="both"/>
         <w:rPr>
           <w:rFonts w:ascii="Open Sans" w:hAnsi="Open Sans" w:cs="Open Sans"/>
           <w:color w:val="303030"/>
@@ -1003,6 +1038,7 @@
     </w:p>
     <w:p>
       <w:pPr>
+        <w:jc w:val="center"/>
         <w:rPr>
           <w:rFonts w:ascii="Open Sans" w:hAnsi="Open Sans" w:cs="Open Sans"/>
           <w:color w:val="303030"/>
@@ -1185,7 +1221,7 @@
     </w:p>
     <w:p>
       <w:pPr>
-        <w:jc w:val="both"/>
+        <w:jc w:val="center"/>
         <w:rPr>
           <w:rFonts w:ascii="Open Sans" w:hAnsi="Open Sans" w:cs="Open Sans"/>
           <w:color w:val="303030"/>
@@ -1547,7 +1583,7 @@
     </w:p>
     <w:p>
       <w:pPr>
-        <w:jc w:val="both"/>
+        <w:jc w:val="center"/>
         <w:rPr>
           <w:rFonts w:ascii="Open Sans" w:hAnsi="Open Sans" w:cs="Open Sans"/>
           <w:color w:val="303030"/>
@@ -1866,7 +1902,7 @@
     </w:p>
     <w:p>
       <w:pPr>
-        <w:jc w:val="both"/>
+        <w:jc w:val="center"/>
         <w:rPr>
           <w:rFonts w:ascii="Open Sans" w:hAnsi="Open Sans" w:cs="Open Sans"/>
           <w:color w:val="303030"/>
@@ -2153,7 +2189,7 @@
     </w:p>
     <w:p>
       <w:pPr>
-        <w:jc w:val="both"/>
+        <w:jc w:val="center"/>
         <w:rPr>
           <w:rFonts w:ascii="Open Sans" w:hAnsi="Open Sans" w:cs="Open Sans"/>
           <w:color w:val="303030"/>
@@ -2644,6 +2680,7 @@
     </w:p>
     <w:p>
       <w:pPr>
+        <w:jc w:val="both"/>
         <w:rPr>
           <w:rFonts w:ascii="Open Sans" w:hAnsi="Open Sans" w:cs="Open Sans"/>
           <w:color w:val="303030"/>
@@ -2803,6 +2840,7 @@
     </w:p>
     <w:p>
       <w:pPr>
+        <w:jc w:val="both"/>
         <w:rPr>
           <w:rFonts w:ascii="Open Sans" w:hAnsi="Open Sans" w:cs="Open Sans"/>
           <w:color w:val="303030"/>
@@ -2834,6 +2872,7 @@
     </w:p>
     <w:p>
       <w:pPr>
+        <w:jc w:val="both"/>
         <w:rPr>
           <w:rFonts w:ascii="Open Sans" w:hAnsi="Open Sans" w:cs="Open Sans"/>
           <w:color w:val="303030"/>
@@ -2855,17 +2894,19 @@
     </w:p>
     <w:p>
       <w:pPr>
-        <w:rPr>
-          <w:rFonts w:ascii="Open Sans" w:hAnsi="Open Sans" w:cs="Open Sans"/>
-          <w:color w:val="303030"/>
-          <w:sz w:val="27"/>
-          <w:szCs w:val="27"/>
-          <w:shd w:val="clear" w:color="auto" w:fill="FFFFFF"/>
-        </w:rPr>
-      </w:pPr>
-    </w:p>
-    <w:p>
-      <w:pPr>
+        <w:jc w:val="both"/>
+        <w:rPr>
+          <w:rFonts w:ascii="Open Sans" w:hAnsi="Open Sans" w:cs="Open Sans"/>
+          <w:color w:val="303030"/>
+          <w:sz w:val="27"/>
+          <w:szCs w:val="27"/>
+          <w:shd w:val="clear" w:color="auto" w:fill="FFFFFF"/>
+        </w:rPr>
+      </w:pPr>
+    </w:p>
+    <w:p>
+      <w:pPr>
+        <w:jc w:val="both"/>
         <w:rPr>
           <w:rFonts w:ascii="Open Sans" w:hAnsi="Open Sans" w:cs="Open Sans"/>
           <w:color w:val="303030"/>
@@ -2887,6 +2928,7 @@
     </w:p>
     <w:p>
       <w:pPr>
+        <w:jc w:val="both"/>
         <w:rPr>
           <w:rFonts w:ascii="Open Sans" w:hAnsi="Open Sans" w:cs="Open Sans"/>
           <w:color w:val="303030"/>
@@ -2908,6 +2950,7 @@
     </w:p>
     <w:p>
       <w:pPr>
+        <w:jc w:val="both"/>
         <w:rPr>
           <w:rFonts w:ascii="Open Sans" w:hAnsi="Open Sans" w:cs="Open Sans"/>
           <w:color w:val="303030"/>
@@ -2983,6 +3026,7 @@
     <w:p>
       <w:pPr>
         <w:ind w:left="4956"/>
+        <w:jc w:val="both"/>
         <w:rPr>
           <w:rFonts w:ascii="Open Sans" w:hAnsi="Open Sans" w:cs="Open Sans"/>
           <w:color w:val="303030"/>
@@ -3086,7 +3130,7 @@
     </w:p>
     <w:p>
       <w:pPr>
-        <w:jc w:val="both"/>
+        <w:jc w:val="center"/>
         <w:rPr>
           <w:rFonts w:ascii="Open Sans" w:hAnsi="Open Sans" w:cs="Open Sans"/>
           <w:color w:val="303030"/>
@@ -3139,6 +3183,7 @@
     <w:p>
       <w:pPr>
         <w:ind w:left="4956"/>
+        <w:jc w:val="both"/>
         <w:rPr>
           <w:rFonts w:ascii="Open Sans" w:hAnsi="Open Sans" w:cs="Open Sans"/>
           <w:color w:val="303030"/>
@@ -3243,6 +3288,7 @@
     <w:p>
       <w:pPr>
         <w:ind w:left="4956"/>
+        <w:jc w:val="both"/>
         <w:rPr>
           <w:rFonts w:ascii="Open Sans" w:hAnsi="Open Sans" w:cs="Open Sans"/>
           <w:color w:val="303030"/>
@@ -3280,6 +3326,7 @@
         <w:autoSpaceDN w:val="0"/>
         <w:adjustRightInd w:val="0"/>
         <w:spacing w:after="200" w:line="276" w:lineRule="auto"/>
+        <w:jc w:val="both"/>
         <w:rPr>
           <w:rFonts w:ascii="Open Sans" w:hAnsi="Open Sans" w:cs="Open Sans"/>
           <w:sz w:val="27"/>
@@ -3303,6 +3350,7 @@
         <w:autoSpaceDN w:val="0"/>
         <w:adjustRightInd w:val="0"/>
         <w:spacing w:after="200" w:line="276" w:lineRule="auto"/>
+        <w:jc w:val="both"/>
         <w:rPr>
           <w:rFonts w:ascii="Open Sans" w:hAnsi="Open Sans" w:cs="Open Sans"/>
           <w:sz w:val="27"/>
@@ -3326,6 +3374,7 @@
         <w:autoSpaceDN w:val="0"/>
         <w:adjustRightInd w:val="0"/>
         <w:spacing w:after="200" w:line="276" w:lineRule="auto"/>
+        <w:jc w:val="both"/>
         <w:rPr>
           <w:rFonts w:ascii="Open Sans" w:hAnsi="Open Sans" w:cs="Open Sans"/>
           <w:sz w:val="27"/>
@@ -3370,6 +3419,7 @@
         <w:autoSpaceDN w:val="0"/>
         <w:adjustRightInd w:val="0"/>
         <w:spacing w:after="200" w:line="276" w:lineRule="auto"/>
+        <w:jc w:val="both"/>
         <w:rPr>
           <w:rFonts w:ascii="Open Sans" w:hAnsi="Open Sans" w:cs="Open Sans"/>
           <w:sz w:val="27"/>
@@ -3398,6 +3448,7 @@
         <w:autoSpaceDN w:val="0"/>
         <w:adjustRightInd w:val="0"/>
         <w:spacing w:after="200" w:line="276" w:lineRule="auto"/>
+        <w:jc w:val="both"/>
         <w:rPr>
           <w:rFonts w:ascii="Open Sans" w:hAnsi="Open Sans" w:cs="Open Sans"/>
           <w:sz w:val="27"/>
@@ -3422,6 +3473,7 @@
         <w:adjustRightInd w:val="0"/>
         <w:spacing w:after="200" w:line="276" w:lineRule="auto"/>
         <w:ind w:left="1416"/>
+        <w:jc w:val="both"/>
         <w:rPr>
           <w:rFonts w:ascii="Open Sans" w:hAnsi="Open Sans" w:cs="Open Sans"/>
           <w:sz w:val="27"/>
@@ -3446,6 +3498,7 @@
         <w:adjustRightInd w:val="0"/>
         <w:spacing w:after="200" w:line="276" w:lineRule="auto"/>
         <w:ind w:left="1416"/>
+        <w:jc w:val="both"/>
         <w:rPr>
           <w:rFonts w:ascii="Open Sans" w:hAnsi="Open Sans" w:cs="Open Sans"/>
           <w:sz w:val="27"/>
@@ -3470,6 +3523,7 @@
         <w:adjustRightInd w:val="0"/>
         <w:spacing w:after="200" w:line="276" w:lineRule="auto"/>
         <w:ind w:left="1416"/>
+        <w:jc w:val="both"/>
         <w:rPr>
           <w:rFonts w:ascii="Open Sans" w:hAnsi="Open Sans" w:cs="Open Sans"/>
           <w:sz w:val="27"/>
@@ -3498,6 +3552,7 @@
         <w:autoSpaceDN w:val="0"/>
         <w:adjustRightInd w:val="0"/>
         <w:spacing w:after="200" w:line="276" w:lineRule="auto"/>
+        <w:jc w:val="both"/>
         <w:rPr>
           <w:rFonts w:ascii="Open Sans" w:hAnsi="Open Sans" w:cs="Open Sans"/>
           <w:sz w:val="27"/>
@@ -3526,6 +3581,7 @@
         <w:autoSpaceDN w:val="0"/>
         <w:adjustRightInd w:val="0"/>
         <w:spacing w:after="200" w:line="276" w:lineRule="auto"/>
+        <w:jc w:val="both"/>
         <w:rPr>
           <w:rFonts w:ascii="Open Sans" w:hAnsi="Open Sans" w:cs="Open Sans"/>
           <w:sz w:val="27"/>
@@ -3549,6 +3605,7 @@
         <w:autoSpaceDN w:val="0"/>
         <w:adjustRightInd w:val="0"/>
         <w:spacing w:after="200" w:line="276" w:lineRule="auto"/>
+        <w:jc w:val="both"/>
         <w:rPr>
           <w:rFonts w:ascii="Open Sans" w:hAnsi="Open Sans" w:cs="Open Sans"/>
           <w:sz w:val="27"/>
@@ -3563,6 +3620,7 @@
         <w:autoSpaceDN w:val="0"/>
         <w:adjustRightInd w:val="0"/>
         <w:spacing w:after="200" w:line="276" w:lineRule="auto"/>
+        <w:jc w:val="both"/>
         <w:rPr>
           <w:rFonts w:ascii="Open Sans" w:hAnsi="Open Sans" w:cs="Open Sans"/>
           <w:sz w:val="27"/>
@@ -3586,6 +3644,7 @@
         <w:autoSpaceDN w:val="0"/>
         <w:adjustRightInd w:val="0"/>
         <w:spacing w:after="200" w:line="276" w:lineRule="auto"/>
+        <w:jc w:val="both"/>
         <w:rPr>
           <w:rFonts w:ascii="Open Sans" w:hAnsi="Open Sans" w:cs="Open Sans"/>
           <w:sz w:val="27"/>
@@ -3764,6 +3823,7 @@
         <w:rPr>
           <w:noProof/>
         </w:rPr>
+        <w:lastRenderedPageBreak/>
         <w:drawing>
           <wp:inline distT="0" distB="0" distL="0" distR="0" wp14:anchorId="43C384C0" wp14:editId="3E98FEEA">
             <wp:extent cx="2676525" cy="1762125"/>
@@ -3898,6 +3958,7 @@
     </w:p>
     <w:p>
       <w:pPr>
+        <w:jc w:val="both"/>
         <w:rPr>
           <w:rFonts w:ascii="Open Sans" w:hAnsi="Open Sans" w:cs="Open Sans"/>
           <w:sz w:val="27"/>
@@ -3917,6 +3978,7 @@
     </w:p>
     <w:p>
       <w:pPr>
+        <w:jc w:val="both"/>
         <w:rPr>
           <w:rFonts w:ascii="Open Sans" w:hAnsi="Open Sans" w:cs="Open Sans"/>
           <w:sz w:val="27"/>
@@ -4036,6 +4098,7 @@
     </w:p>
     <w:p>
       <w:pPr>
+        <w:jc w:val="both"/>
         <w:rPr>
           <w:rFonts w:ascii="Open Sans" w:hAnsi="Open Sans" w:cs="Open Sans"/>
           <w:sz w:val="27"/>
@@ -4069,6 +4132,7 @@
           <w:ilvl w:val="0"/>
           <w:numId w:val="2"/>
         </w:numPr>
+        <w:jc w:val="both"/>
         <w:rPr>
           <w:rFonts w:ascii="Open Sans" w:hAnsi="Open Sans" w:cs="Open Sans"/>
           <w:sz w:val="27"/>
@@ -4113,6 +4177,7 @@
           <w:ilvl w:val="0"/>
           <w:numId w:val="2"/>
         </w:numPr>
+        <w:jc w:val="both"/>
         <w:rPr>
           <w:rFonts w:ascii="Open Sans" w:hAnsi="Open Sans" w:cs="Open Sans"/>
           <w:sz w:val="27"/>
@@ -4217,6 +4282,7 @@
           <w:ilvl w:val="0"/>
           <w:numId w:val="2"/>
         </w:numPr>
+        <w:jc w:val="both"/>
         <w:rPr>
           <w:rFonts w:ascii="Open Sans" w:hAnsi="Open Sans" w:cs="Open Sans"/>
           <w:sz w:val="27"/>
@@ -4261,6 +4327,7 @@
           <w:ilvl w:val="0"/>
           <w:numId w:val="2"/>
         </w:numPr>
+        <w:jc w:val="both"/>
         <w:rPr>
           <w:rFonts w:ascii="Open Sans" w:hAnsi="Open Sans" w:cs="Open Sans"/>
           <w:sz w:val="27"/>
@@ -4334,6 +4401,7 @@
           <w:ilvl w:val="0"/>
           <w:numId w:val="2"/>
         </w:numPr>
+        <w:jc w:val="both"/>
         <w:rPr>
           <w:rFonts w:ascii="Open Sans" w:hAnsi="Open Sans" w:cs="Open Sans"/>
           <w:sz w:val="27"/>
@@ -4359,40 +4427,42 @@
           <w:szCs w:val="27"/>
           <w:shd w:val="clear" w:color="auto" w:fill="FFFFFF"/>
         </w:rPr>
+        <w:t>CPF</w:t>
+      </w:r>
+      <w:r>
+        <w:rPr>
+          <w:rFonts w:ascii="Open Sans" w:hAnsi="Open Sans" w:cs="Open Sans"/>
+          <w:sz w:val="27"/>
+          <w:szCs w:val="27"/>
+          <w:shd w:val="clear" w:color="auto" w:fill="FFFFFF"/>
+        </w:rPr>
+        <w:t xml:space="preserve"> de uma pessoa, ele é único e pode ser utilizado como atributo chave. </w:t>
+      </w:r>
+    </w:p>
+    <w:p>
+      <w:pPr>
+        <w:jc w:val="both"/>
+        <w:rPr>
+          <w:rFonts w:ascii="Open Sans" w:hAnsi="Open Sans" w:cs="Open Sans"/>
+          <w:sz w:val="27"/>
+          <w:szCs w:val="27"/>
+          <w:shd w:val="clear" w:color="auto" w:fill="FFFFFF"/>
+        </w:rPr>
+      </w:pPr>
+      <w:r>
+        <w:rPr>
+          <w:rFonts w:ascii="Open Sans" w:hAnsi="Open Sans" w:cs="Open Sans"/>
+          <w:sz w:val="27"/>
+          <w:szCs w:val="27"/>
+          <w:shd w:val="clear" w:color="auto" w:fill="FFFFFF"/>
+        </w:rPr>
         <w:lastRenderedPageBreak/>
-        <w:t>CPF</w:t>
-      </w:r>
-      <w:r>
-        <w:rPr>
-          <w:rFonts w:ascii="Open Sans" w:hAnsi="Open Sans" w:cs="Open Sans"/>
-          <w:sz w:val="27"/>
-          <w:szCs w:val="27"/>
-          <w:shd w:val="clear" w:color="auto" w:fill="FFFFFF"/>
-        </w:rPr>
-        <w:t xml:space="preserve"> de uma pessoa, ele é único e pode ser utilizado como atributo chave. </w:t>
-      </w:r>
-    </w:p>
-    <w:p>
-      <w:pPr>
-        <w:rPr>
-          <w:rFonts w:ascii="Open Sans" w:hAnsi="Open Sans" w:cs="Open Sans"/>
-          <w:sz w:val="27"/>
-          <w:szCs w:val="27"/>
-          <w:shd w:val="clear" w:color="auto" w:fill="FFFFFF"/>
-        </w:rPr>
-      </w:pPr>
-      <w:r>
-        <w:rPr>
-          <w:rFonts w:ascii="Open Sans" w:hAnsi="Open Sans" w:cs="Open Sans"/>
-          <w:sz w:val="27"/>
-          <w:szCs w:val="27"/>
-          <w:shd w:val="clear" w:color="auto" w:fill="FFFFFF"/>
-        </w:rPr>
         <w:t>As chaves podem ser únicas ou não-únicas:</w:t>
       </w:r>
     </w:p>
     <w:p>
       <w:pPr>
+        <w:jc w:val="both"/>
         <w:rPr>
           <w:rFonts w:ascii="Open Sans" w:hAnsi="Open Sans" w:cs="Open Sans"/>
           <w:sz w:val="27"/>
@@ -4412,6 +4482,7 @@
     </w:p>
     <w:p>
       <w:pPr>
+        <w:jc w:val="both"/>
         <w:rPr>
           <w:rFonts w:ascii="Open Sans" w:hAnsi="Open Sans" w:cs="Open Sans"/>
           <w:sz w:val="27"/>
@@ -4431,6 +4502,7 @@
     </w:p>
     <w:p>
       <w:pPr>
+        <w:jc w:val="both"/>
         <w:rPr>
           <w:rFonts w:ascii="Open Sans" w:hAnsi="Open Sans" w:cs="Open Sans"/>
           <w:sz w:val="27"/>
@@ -4901,6 +4973,7 @@
         <w:rPr>
           <w:noProof/>
         </w:rPr>
+        <w:lastRenderedPageBreak/>
         <w:drawing>
           <wp:inline distT="0" distB="0" distL="0" distR="0" wp14:anchorId="4946ED1F" wp14:editId="5ADD5716">
             <wp:extent cx="4226943" cy="1001563"/>
@@ -5070,7 +5143,7 @@
     </w:p>
     <w:p>
       <w:pPr>
-        <w:jc w:val="both"/>
+        <w:jc w:val="center"/>
         <w:rPr>
           <w:rFonts w:ascii="Open Sans" w:hAnsi="Open Sans" w:cs="Open Sans"/>
           <w:sz w:val="27"/>
@@ -5239,6 +5312,7 @@
     </w:p>
     <w:p>
       <w:pPr>
+        <w:jc w:val="both"/>
         <w:rPr>
           <w:rFonts w:ascii="Open Sans" w:hAnsi="Open Sans" w:cs="Open Sans"/>
           <w:sz w:val="27"/>
@@ -5375,7 +5449,6 @@
           <w:szCs w:val="27"/>
           <w:shd w:val="clear" w:color="auto" w:fill="FFFFFF"/>
         </w:rPr>
-        <w:lastRenderedPageBreak/>
         <w:t xml:space="preserve">A ligação seria </w:t>
       </w:r>
       <w:r>
@@ -5464,6 +5537,7 @@
         <w:rPr>
           <w:noProof/>
         </w:rPr>
+        <w:lastRenderedPageBreak/>
         <w:drawing>
           <wp:inline distT="0" distB="0" distL="0" distR="0" wp14:anchorId="7092025F" wp14:editId="76E86318">
             <wp:extent cx="2203133" cy="2447925"/>
@@ -6013,16 +6087,18 @@
     </w:p>
     <w:p>
       <w:pPr>
-        <w:rPr>
-          <w:rFonts w:ascii="Open Sans" w:hAnsi="Open Sans" w:cs="Open Sans"/>
-          <w:sz w:val="27"/>
-          <w:szCs w:val="27"/>
-          <w:shd w:val="clear" w:color="auto" w:fill="FFFFFF"/>
-        </w:rPr>
-      </w:pPr>
-    </w:p>
-    <w:p>
-      <w:pPr>
+        <w:jc w:val="both"/>
+        <w:rPr>
+          <w:rFonts w:ascii="Open Sans" w:hAnsi="Open Sans" w:cs="Open Sans"/>
+          <w:sz w:val="27"/>
+          <w:szCs w:val="27"/>
+          <w:shd w:val="clear" w:color="auto" w:fill="FFFFFF"/>
+        </w:rPr>
+      </w:pPr>
+    </w:p>
+    <w:p>
+      <w:pPr>
+        <w:jc w:val="both"/>
         <w:rPr>
           <w:rFonts w:ascii="Open Sans" w:hAnsi="Open Sans" w:cs="Open Sans"/>
           <w:sz w:val="27"/>
@@ -6042,38 +6118,39 @@
     </w:p>
     <w:p>
       <w:pPr>
-        <w:rPr>
-          <w:rFonts w:ascii="Open Sans" w:hAnsi="Open Sans" w:cs="Open Sans"/>
-          <w:sz w:val="27"/>
-          <w:szCs w:val="27"/>
-          <w:shd w:val="clear" w:color="auto" w:fill="FFFFFF"/>
-        </w:rPr>
-      </w:pPr>
-      <w:r>
-        <w:rPr>
-          <w:rFonts w:ascii="Open Sans" w:hAnsi="Open Sans" w:cs="Open Sans"/>
-          <w:sz w:val="27"/>
-          <w:szCs w:val="27"/>
-          <w:shd w:val="clear" w:color="auto" w:fill="FFFFFF"/>
+        <w:jc w:val="both"/>
+        <w:rPr>
+          <w:rFonts w:ascii="Open Sans" w:hAnsi="Open Sans" w:cs="Open Sans"/>
+          <w:sz w:val="27"/>
+          <w:szCs w:val="27"/>
+          <w:shd w:val="clear" w:color="auto" w:fill="FFFFFF"/>
+        </w:rPr>
+      </w:pPr>
+      <w:r>
+        <w:rPr>
+          <w:rFonts w:ascii="Open Sans" w:hAnsi="Open Sans" w:cs="Open Sans"/>
+          <w:sz w:val="27"/>
+          <w:szCs w:val="27"/>
+          <w:shd w:val="clear" w:color="auto" w:fill="FFFFFF"/>
+        </w:rPr>
+        <w:t xml:space="preserve">Qualquer combinação de atributos ou relacionamento que são usados para distinguir ocorrências de uma entidade. Cada ocorrência da entidade deve ser identificável de forma exclusiva. </w:t>
+      </w:r>
+    </w:p>
+    <w:p>
+      <w:pPr>
+        <w:jc w:val="center"/>
+        <w:rPr>
+          <w:rFonts w:ascii="Open Sans" w:hAnsi="Open Sans" w:cs="Open Sans"/>
+          <w:sz w:val="27"/>
+          <w:szCs w:val="27"/>
+          <w:shd w:val="clear" w:color="auto" w:fill="FFFFFF"/>
+        </w:rPr>
+      </w:pPr>
+      <w:r>
+        <w:rPr>
+          <w:noProof/>
         </w:rPr>
         <w:lastRenderedPageBreak/>
-        <w:t xml:space="preserve">Qualquer combinação de atributos ou relacionamento que são usados para distinguir ocorrências de uma entidade. Cada ocorrência da entidade deve ser identificável de forma exclusiva. </w:t>
-      </w:r>
-    </w:p>
-    <w:p>
-      <w:pPr>
-        <w:jc w:val="center"/>
-        <w:rPr>
-          <w:rFonts w:ascii="Open Sans" w:hAnsi="Open Sans" w:cs="Open Sans"/>
-          <w:sz w:val="27"/>
-          <w:szCs w:val="27"/>
-          <w:shd w:val="clear" w:color="auto" w:fill="FFFFFF"/>
-        </w:rPr>
-      </w:pPr>
-      <w:r>
-        <w:rPr>
-          <w:noProof/>
-        </w:rPr>
         <w:drawing>
           <wp:inline distT="0" distB="0" distL="0" distR="0" wp14:anchorId="12436B52" wp14:editId="3E32B4A9">
             <wp:extent cx="2695575" cy="1225261"/>
@@ -6228,6 +6305,7 @@
     </w:p>
     <w:p>
       <w:pPr>
+        <w:jc w:val="both"/>
         <w:rPr>
           <w:rFonts w:ascii="Open Sans" w:hAnsi="Open Sans" w:cs="Open Sans"/>
           <w:sz w:val="27"/>
@@ -6391,6 +6469,7 @@
     </w:p>
     <w:p>
       <w:pPr>
+        <w:jc w:val="both"/>
         <w:rPr>
           <w:rFonts w:ascii="Open Sans" w:hAnsi="Open Sans" w:cs="Open Sans"/>
           <w:sz w:val="27"/>
@@ -6415,6 +6494,7 @@
           <w:ilvl w:val="0"/>
           <w:numId w:val="6"/>
         </w:numPr>
+        <w:jc w:val="both"/>
         <w:rPr>
           <w:rFonts w:ascii="Open Sans" w:hAnsi="Open Sans" w:cs="Open Sans"/>
           <w:sz w:val="27"/>
@@ -6439,6 +6519,7 @@
           <w:ilvl w:val="0"/>
           <w:numId w:val="6"/>
         </w:numPr>
+        <w:jc w:val="both"/>
         <w:rPr>
           <w:rFonts w:ascii="Open Sans" w:hAnsi="Open Sans" w:cs="Open Sans"/>
           <w:sz w:val="27"/>
@@ -6463,6 +6544,7 @@
           <w:ilvl w:val="0"/>
           <w:numId w:val="6"/>
         </w:numPr>
+        <w:jc w:val="both"/>
         <w:rPr>
           <w:rFonts w:ascii="Open Sans" w:hAnsi="Open Sans" w:cs="Open Sans"/>
           <w:sz w:val="27"/>
@@ -6483,6 +6565,7 @@
     <w:p>
       <w:pPr>
         <w:pStyle w:val="PargrafodaLista"/>
+        <w:jc w:val="both"/>
         <w:rPr>
           <w:rFonts w:ascii="Open Sans" w:hAnsi="Open Sans" w:cs="Open Sans"/>
           <w:sz w:val="27"/>
@@ -6651,17 +6734,18 @@
     <w:p>
       <w:pPr>
         <w:pStyle w:val="PargrafodaLista"/>
-        <w:jc w:val="center"/>
-        <w:rPr>
-          <w:rFonts w:ascii="Open Sans" w:hAnsi="Open Sans" w:cs="Open Sans"/>
-          <w:sz w:val="27"/>
-          <w:szCs w:val="27"/>
-          <w:shd w:val="clear" w:color="auto" w:fill="FFFFFF"/>
-        </w:rPr>
-      </w:pPr>
-    </w:p>
-    <w:p>
-      <w:pPr>
+        <w:jc w:val="both"/>
+        <w:rPr>
+          <w:rFonts w:ascii="Open Sans" w:hAnsi="Open Sans" w:cs="Open Sans"/>
+          <w:sz w:val="27"/>
+          <w:szCs w:val="27"/>
+          <w:shd w:val="clear" w:color="auto" w:fill="FFFFFF"/>
+        </w:rPr>
+      </w:pPr>
+    </w:p>
+    <w:p>
+      <w:pPr>
+        <w:jc w:val="both"/>
         <w:rPr>
           <w:rFonts w:ascii="Open Sans" w:hAnsi="Open Sans" w:cs="Open Sans"/>
           <w:sz w:val="27"/>
@@ -6681,26 +6765,27 @@
     </w:p>
     <w:p>
       <w:pPr>
-        <w:rPr>
-          <w:rFonts w:ascii="Open Sans" w:hAnsi="Open Sans" w:cs="Open Sans"/>
-          <w:sz w:val="27"/>
-          <w:szCs w:val="27"/>
-          <w:shd w:val="clear" w:color="auto" w:fill="FFFFFF"/>
-        </w:rPr>
-      </w:pPr>
-      <w:r>
-        <w:rPr>
-          <w:rFonts w:ascii="Open Sans" w:hAnsi="Open Sans" w:cs="Open Sans"/>
-          <w:sz w:val="27"/>
-          <w:szCs w:val="27"/>
-          <w:shd w:val="clear" w:color="auto" w:fill="FFFFFF"/>
-        </w:rPr>
-        <w:lastRenderedPageBreak/>
+        <w:jc w:val="both"/>
+        <w:rPr>
+          <w:rFonts w:ascii="Open Sans" w:hAnsi="Open Sans" w:cs="Open Sans"/>
+          <w:sz w:val="27"/>
+          <w:szCs w:val="27"/>
+          <w:shd w:val="clear" w:color="auto" w:fill="FFFFFF"/>
+        </w:rPr>
+      </w:pPr>
+      <w:r>
+        <w:rPr>
+          <w:rFonts w:ascii="Open Sans" w:hAnsi="Open Sans" w:cs="Open Sans"/>
+          <w:sz w:val="27"/>
+          <w:szCs w:val="27"/>
+          <w:shd w:val="clear" w:color="auto" w:fill="FFFFFF"/>
+        </w:rPr>
         <w:t xml:space="preserve">Consiste em uma ou mais colunas e uma relação cujo valores são usados para identificar de formar exclusiva uma linha ou conjunto de linha.  </w:t>
       </w:r>
     </w:p>
     <w:p>
       <w:pPr>
+        <w:jc w:val="both"/>
         <w:rPr>
           <w:rFonts w:ascii="Open Sans" w:hAnsi="Open Sans" w:cs="Open Sans"/>
           <w:sz w:val="27"/>
@@ -6725,20 +6810,22 @@
           <w:ilvl w:val="0"/>
           <w:numId w:val="7"/>
         </w:numPr>
-        <w:rPr>
-          <w:rFonts w:ascii="Open Sans" w:hAnsi="Open Sans" w:cs="Open Sans"/>
-          <w:sz w:val="27"/>
-          <w:szCs w:val="27"/>
-          <w:shd w:val="clear" w:color="auto" w:fill="FFFFFF"/>
-        </w:rPr>
-      </w:pPr>
-      <w:r>
-        <w:rPr>
-          <w:rFonts w:ascii="Open Sans" w:hAnsi="Open Sans" w:cs="Open Sans"/>
-          <w:sz w:val="27"/>
-          <w:szCs w:val="27"/>
-          <w:shd w:val="clear" w:color="auto" w:fill="FFFFFF"/>
-        </w:rPr>
+        <w:jc w:val="both"/>
+        <w:rPr>
+          <w:rFonts w:ascii="Open Sans" w:hAnsi="Open Sans" w:cs="Open Sans"/>
+          <w:sz w:val="27"/>
+          <w:szCs w:val="27"/>
+          <w:shd w:val="clear" w:color="auto" w:fill="FFFFFF"/>
+        </w:rPr>
+      </w:pPr>
+      <w:r>
+        <w:rPr>
+          <w:rFonts w:ascii="Open Sans" w:hAnsi="Open Sans" w:cs="Open Sans"/>
+          <w:sz w:val="27"/>
+          <w:szCs w:val="27"/>
+          <w:shd w:val="clear" w:color="auto" w:fill="FFFFFF"/>
+        </w:rPr>
+        <w:lastRenderedPageBreak/>
         <w:t xml:space="preserve">Únicas (Unique): Candidata, Composta, Primária, </w:t>
       </w:r>
       <w:proofErr w:type="spellStart"/>
@@ -6760,6 +6847,7 @@
           <w:ilvl w:val="0"/>
           <w:numId w:val="7"/>
         </w:numPr>
+        <w:jc w:val="both"/>
         <w:rPr>
           <w:rFonts w:ascii="Open Sans" w:hAnsi="Open Sans" w:cs="Open Sans"/>
           <w:sz w:val="27"/>
@@ -6779,6 +6867,7 @@
     </w:p>
     <w:p>
       <w:pPr>
+        <w:jc w:val="both"/>
         <w:rPr>
           <w:rFonts w:ascii="Open Sans" w:hAnsi="Open Sans" w:cs="Open Sans"/>
           <w:sz w:val="27"/>
@@ -6798,6 +6887,7 @@
     </w:p>
     <w:p>
       <w:pPr>
+        <w:jc w:val="both"/>
         <w:rPr>
           <w:rFonts w:ascii="Open Sans" w:hAnsi="Open Sans" w:cs="Open Sans"/>
           <w:sz w:val="27"/>
@@ -6881,6 +6971,7 @@
     </w:p>
     <w:p>
       <w:pPr>
+        <w:jc w:val="both"/>
         <w:rPr>
           <w:rFonts w:ascii="Open Sans" w:hAnsi="Open Sans" w:cs="Open Sans"/>
           <w:sz w:val="27"/>
@@ -6900,6 +6991,7 @@
     </w:p>
     <w:p>
       <w:pPr>
+        <w:jc w:val="both"/>
         <w:rPr>
           <w:rFonts w:ascii="Open Sans" w:hAnsi="Open Sans" w:cs="Open Sans"/>
           <w:sz w:val="27"/>
@@ -6959,6 +7051,7 @@
     </w:p>
     <w:p>
       <w:pPr>
+        <w:jc w:val="both"/>
         <w:rPr>
           <w:rFonts w:ascii="Open Sans" w:hAnsi="Open Sans" w:cs="Open Sans"/>
           <w:sz w:val="27"/>
@@ -6998,6 +7091,7 @@
     </w:p>
     <w:p>
       <w:pPr>
+        <w:jc w:val="both"/>
         <w:rPr>
           <w:rFonts w:ascii="Open Sans" w:hAnsi="Open Sans" w:cs="Open Sans"/>
           <w:sz w:val="27"/>
@@ -7029,7 +7123,6 @@
         <w:rPr>
           <w:noProof/>
         </w:rPr>
-        <w:lastRenderedPageBreak/>
         <w:drawing>
           <wp:inline distT="0" distB="0" distL="0" distR="0" wp14:anchorId="6EEF3A69" wp14:editId="723FC7B1">
             <wp:extent cx="2406050" cy="1817710"/>
@@ -7174,6 +7267,7 @@
     </w:p>
     <w:p>
       <w:pPr>
+        <w:jc w:val="both"/>
         <w:rPr>
           <w:rFonts w:ascii="Open Sans" w:hAnsi="Open Sans" w:cs="Open Sans"/>
           <w:sz w:val="27"/>
@@ -7208,11 +7302,22 @@
           <w:szCs w:val="27"/>
           <w:shd w:val="clear" w:color="auto" w:fill="FFFFFF"/>
         </w:rPr>
-        <w:t xml:space="preserve">/Substituta – Valor número, único, adicionado a uma relação para servir como chave primária. Não possui significado para os usuários e geralmente fica escondida nas aplicações. As chaves substitutas são frequente usadas no lugar de uma chave primária composta. </w:t>
-      </w:r>
-    </w:p>
-    <w:p>
-      <w:pPr>
+        <w:t xml:space="preserve">/Substituta – Valor número, único, adicionado a uma relação para servir como chave primária. Não possui </w:t>
+      </w:r>
+      <w:r>
+        <w:rPr>
+          <w:rFonts w:ascii="Open Sans" w:hAnsi="Open Sans" w:cs="Open Sans"/>
+          <w:sz w:val="27"/>
+          <w:szCs w:val="27"/>
+          <w:shd w:val="clear" w:color="auto" w:fill="FFFFFF"/>
+        </w:rPr>
+        <w:lastRenderedPageBreak/>
+        <w:t xml:space="preserve">significado para os usuários e geralmente fica escondida nas aplicações. As chaves substitutas são frequente usadas no lugar de uma chave primária composta. </w:t>
+      </w:r>
+    </w:p>
+    <w:p>
+      <w:pPr>
+        <w:jc w:val="both"/>
         <w:rPr>
           <w:rFonts w:ascii="Open Sans" w:hAnsi="Open Sans" w:cs="Open Sans"/>
           <w:sz w:val="27"/>
@@ -7237,6 +7342,7 @@
           <w:ilvl w:val="0"/>
           <w:numId w:val="8"/>
         </w:numPr>
+        <w:jc w:val="both"/>
         <w:rPr>
           <w:rFonts w:ascii="Open Sans" w:hAnsi="Open Sans" w:cs="Open Sans"/>
           <w:sz w:val="27"/>
@@ -7261,6 +7367,7 @@
           <w:ilvl w:val="0"/>
           <w:numId w:val="8"/>
         </w:numPr>
+        <w:jc w:val="both"/>
         <w:rPr>
           <w:rFonts w:ascii="Open Sans" w:hAnsi="Open Sans" w:cs="Open Sans"/>
           <w:sz w:val="27"/>
@@ -7289,6 +7396,7 @@
     </w:p>
     <w:p>
       <w:pPr>
+        <w:jc w:val="both"/>
         <w:rPr>
           <w:rFonts w:ascii="Open Sans" w:hAnsi="Open Sans" w:cs="Open Sans"/>
           <w:sz w:val="27"/>
@@ -7308,6 +7416,7 @@
     </w:p>
     <w:p>
       <w:pPr>
+        <w:jc w:val="both"/>
         <w:rPr>
           <w:rFonts w:ascii="Open Sans" w:hAnsi="Open Sans" w:cs="Open Sans"/>
           <w:sz w:val="27"/>
@@ -7327,6 +7436,7 @@
     </w:p>
     <w:p>
       <w:pPr>
+        <w:jc w:val="center"/>
         <w:rPr>
           <w:rFonts w:ascii="Open Sans" w:hAnsi="Open Sans" w:cs="Open Sans"/>
           <w:sz w:val="27"/>
@@ -7338,7 +7448,6 @@
         <w:rPr>
           <w:noProof/>
         </w:rPr>
-        <w:lastRenderedPageBreak/>
         <w:drawing>
           <wp:inline distT="0" distB="0" distL="0" distR="0" wp14:anchorId="35995302" wp14:editId="56278BFF">
             <wp:extent cx="4386530" cy="2924355"/>
@@ -7665,36 +7774,40 @@
     </w:p>
     <w:p>
       <w:pPr>
-        <w:rPr>
-          <w:rFonts w:ascii="Open Sans" w:hAnsi="Open Sans" w:cs="Open Sans"/>
-          <w:color w:val="303030"/>
-          <w:sz w:val="14"/>
-          <w:szCs w:val="14"/>
-          <w:shd w:val="clear" w:color="auto" w:fill="FFFFFF"/>
-        </w:rPr>
-      </w:pPr>
-    </w:p>
-    <w:p>
-      <w:pPr>
-        <w:rPr>
-          <w:rFonts w:ascii="Open Sans" w:hAnsi="Open Sans" w:cs="Open Sans"/>
-          <w:sz w:val="27"/>
-          <w:szCs w:val="27"/>
-          <w:shd w:val="clear" w:color="auto" w:fill="FFFFFF"/>
-        </w:rPr>
-      </w:pPr>
-      <w:r>
-        <w:rPr>
-          <w:rFonts w:ascii="Open Sans" w:hAnsi="Open Sans" w:cs="Open Sans"/>
-          <w:sz w:val="27"/>
-          <w:szCs w:val="27"/>
-          <w:shd w:val="clear" w:color="auto" w:fill="FFFFFF"/>
-        </w:rPr>
+        <w:jc w:val="both"/>
+        <w:rPr>
+          <w:rFonts w:ascii="Open Sans" w:hAnsi="Open Sans" w:cs="Open Sans"/>
+          <w:color w:val="303030"/>
+          <w:sz w:val="14"/>
+          <w:szCs w:val="14"/>
+          <w:shd w:val="clear" w:color="auto" w:fill="FFFFFF"/>
+        </w:rPr>
+      </w:pPr>
+    </w:p>
+    <w:p>
+      <w:pPr>
+        <w:jc w:val="both"/>
+        <w:rPr>
+          <w:rFonts w:ascii="Open Sans" w:hAnsi="Open Sans" w:cs="Open Sans"/>
+          <w:sz w:val="27"/>
+          <w:szCs w:val="27"/>
+          <w:shd w:val="clear" w:color="auto" w:fill="FFFFFF"/>
+        </w:rPr>
+      </w:pPr>
+      <w:r>
+        <w:rPr>
+          <w:rFonts w:ascii="Open Sans" w:hAnsi="Open Sans" w:cs="Open Sans"/>
+          <w:sz w:val="27"/>
+          <w:szCs w:val="27"/>
+          <w:shd w:val="clear" w:color="auto" w:fill="FFFFFF"/>
+        </w:rPr>
+        <w:lastRenderedPageBreak/>
         <w:t xml:space="preserve">Cardinalidades </w:t>
       </w:r>
     </w:p>
     <w:p>
       <w:pPr>
+        <w:jc w:val="both"/>
         <w:rPr>
           <w:rFonts w:ascii="Open Sans" w:hAnsi="Open Sans" w:cs="Open Sans"/>
           <w:sz w:val="27"/>
@@ -7714,6 +7827,7 @@
     </w:p>
     <w:p>
       <w:pPr>
+        <w:jc w:val="both"/>
         <w:rPr>
           <w:rFonts w:ascii="Open Sans" w:hAnsi="Open Sans" w:cs="Open Sans"/>
           <w:sz w:val="27"/>
@@ -7733,6 +7847,7 @@
     </w:p>
     <w:p>
       <w:pPr>
+        <w:jc w:val="both"/>
         <w:rPr>
           <w:rFonts w:ascii="Open Sans" w:hAnsi="Open Sans" w:cs="Open Sans"/>
           <w:sz w:val="27"/>
@@ -7752,6 +7867,7 @@
     </w:p>
     <w:p>
       <w:pPr>
+        <w:jc w:val="both"/>
         <w:rPr>
           <w:rFonts w:ascii="Open Sans" w:hAnsi="Open Sans" w:cs="Open Sans"/>
           <w:sz w:val="27"/>
@@ -7783,7 +7899,6 @@
         <w:rPr>
           <w:noProof/>
         </w:rPr>
-        <w:lastRenderedPageBreak/>
         <w:drawing>
           <wp:inline distT="0" distB="0" distL="0" distR="0" wp14:anchorId="467CF5C7" wp14:editId="4427A4A7">
             <wp:extent cx="4382314" cy="1367154"/>
@@ -8139,6 +8254,7 @@
           <w:szCs w:val="27"/>
           <w:shd w:val="clear" w:color="auto" w:fill="FFFFFF"/>
         </w:rPr>
+        <w:lastRenderedPageBreak/>
         <w:t xml:space="preserve">Exemplo: </w:t>
       </w:r>
     </w:p>
@@ -8300,6 +8416,7 @@
     </w:p>
     <w:p>
       <w:pPr>
+        <w:jc w:val="both"/>
         <w:rPr>
           <w:rFonts w:ascii="Open Sans" w:hAnsi="Open Sans" w:cs="Open Sans"/>
           <w:sz w:val="27"/>
@@ -8315,7 +8432,6 @@
           <w:szCs w:val="27"/>
           <w:shd w:val="clear" w:color="auto" w:fill="FFFFFF"/>
         </w:rPr>
-        <w:lastRenderedPageBreak/>
         <w:t>Obs</w:t>
       </w:r>
       <w:proofErr w:type="spellEnd"/>
@@ -8331,16 +8447,194 @@
     </w:p>
     <w:p>
       <w:pPr>
-        <w:rPr>
-          <w:rFonts w:ascii="Open Sans" w:hAnsi="Open Sans" w:cs="Open Sans"/>
-          <w:sz w:val="27"/>
-          <w:szCs w:val="27"/>
-          <w:shd w:val="clear" w:color="auto" w:fill="FFFFFF"/>
-        </w:rPr>
-      </w:pPr>
-    </w:p>
-    <w:p>
-      <w:pPr>
+        <w:jc w:val="both"/>
+        <w:rPr>
+          <w:rFonts w:ascii="Open Sans" w:hAnsi="Open Sans" w:cs="Open Sans"/>
+          <w:sz w:val="27"/>
+          <w:szCs w:val="27"/>
+          <w:shd w:val="clear" w:color="auto" w:fill="FFFFFF"/>
+        </w:rPr>
+      </w:pPr>
+    </w:p>
+    <w:p>
+      <w:pPr>
+        <w:jc w:val="both"/>
+        <w:rPr>
+          <w:rFonts w:ascii="Open Sans" w:hAnsi="Open Sans" w:cs="Open Sans"/>
+          <w:sz w:val="27"/>
+          <w:szCs w:val="27"/>
+          <w:shd w:val="clear" w:color="auto" w:fill="FFFFFF"/>
+        </w:rPr>
+      </w:pPr>
+      <w:r>
+        <w:rPr>
+          <w:rFonts w:ascii="Open Sans" w:hAnsi="Open Sans" w:cs="Open Sans"/>
+          <w:sz w:val="27"/>
+          <w:szCs w:val="27"/>
+          <w:shd w:val="clear" w:color="auto" w:fill="FFFFFF"/>
+        </w:rPr>
+        <w:t xml:space="preserve">Notação de Pé-de-Galinha no Microsoft Visio7 </w:t>
+      </w:r>
+    </w:p>
+    <w:p>
+      <w:pPr>
+        <w:jc w:val="center"/>
+        <w:rPr>
+          <w:rFonts w:ascii="Open Sans" w:hAnsi="Open Sans" w:cs="Open Sans"/>
+          <w:sz w:val="27"/>
+          <w:szCs w:val="27"/>
+          <w:shd w:val="clear" w:color="auto" w:fill="FFFFFF"/>
+        </w:rPr>
+      </w:pPr>
+      <w:r>
+        <w:rPr>
+          <w:noProof/>
+        </w:rPr>
+        <w:drawing>
+          <wp:inline distT="0" distB="0" distL="0" distR="0" wp14:anchorId="3B1E6E5C" wp14:editId="17C3A173">
+            <wp:extent cx="5400040" cy="1514475"/>
+            <wp:effectExtent l="0" t="0" r="0" b="9525"/>
+            <wp:docPr id="27" name="Imagem 27" descr="Interface gráfica do usuário&#10;&#10;Descrição gerada automaticamente"/>
+            <wp:cNvGraphicFramePr>
+              <a:graphicFrameLocks xmlns:a="http://schemas.openxmlformats.org/drawingml/2006/main" noChangeAspect="1"/>
+            </wp:cNvGraphicFramePr>
+            <a:graphic xmlns:a="http://schemas.openxmlformats.org/drawingml/2006/main">
+              <a:graphicData uri="http://schemas.openxmlformats.org/drawingml/2006/picture">
+                <pic:pic xmlns:pic="http://schemas.openxmlformats.org/drawingml/2006/picture">
+                  <pic:nvPicPr>
+                    <pic:cNvPr id="27" name="Imagem 27" descr="Interface gráfica do usuário&#10;&#10;Descrição gerada automaticamente"/>
+                    <pic:cNvPicPr/>
+                  </pic:nvPicPr>
+                  <pic:blipFill>
+                    <a:blip r:embed="rId30"/>
+                    <a:stretch>
+                      <a:fillRect/>
+                    </a:stretch>
+                  </pic:blipFill>
+                  <pic:spPr>
+                    <a:xfrm>
+                      <a:off x="0" y="0"/>
+                      <a:ext cx="5400040" cy="1514475"/>
+                    </a:xfrm>
+                    <a:prstGeom prst="rect">
+                      <a:avLst/>
+                    </a:prstGeom>
+                  </pic:spPr>
+                </pic:pic>
+              </a:graphicData>
+            </a:graphic>
+          </wp:inline>
+        </w:drawing>
+      </w:r>
+    </w:p>
+    <w:p>
+      <w:pPr>
+        <w:ind w:left="4956"/>
+        <w:jc w:val="both"/>
+        <w:rPr>
+          <w:rFonts w:ascii="Open Sans" w:hAnsi="Open Sans" w:cs="Open Sans"/>
+          <w:color w:val="303030"/>
+          <w:sz w:val="14"/>
+          <w:szCs w:val="14"/>
+          <w:shd w:val="clear" w:color="auto" w:fill="FFFFFF"/>
+        </w:rPr>
+      </w:pPr>
+      <w:r>
+        <w:rPr>
+          <w:rFonts w:ascii="Open Sans" w:hAnsi="Open Sans" w:cs="Open Sans"/>
+          <w:color w:val="303030"/>
+          <w:sz w:val="14"/>
+          <w:szCs w:val="14"/>
+          <w:shd w:val="clear" w:color="auto" w:fill="FFFFFF"/>
+        </w:rPr>
+        <w:t>(imagem</w:t>
+      </w:r>
+      <w:r>
+        <w:rPr>
+          <w:rFonts w:ascii="Open Sans" w:hAnsi="Open Sans" w:cs="Open Sans"/>
+          <w:color w:val="303030"/>
+          <w:sz w:val="14"/>
+          <w:szCs w:val="14"/>
+          <w:shd w:val="clear" w:color="auto" w:fill="FFFFFF"/>
+        </w:rPr>
+        <w:t xml:space="preserve"> 15</w:t>
+      </w:r>
+      <w:r>
+        <w:rPr>
+          <w:rFonts w:ascii="Open Sans" w:hAnsi="Open Sans" w:cs="Open Sans"/>
+          <w:color w:val="303030"/>
+          <w:sz w:val="14"/>
+          <w:szCs w:val="14"/>
+          <w:shd w:val="clear" w:color="auto" w:fill="FFFFFF"/>
+        </w:rPr>
+        <w:t xml:space="preserve">: retirada através da função </w:t>
+      </w:r>
+      <w:proofErr w:type="spellStart"/>
+      <w:r>
+        <w:rPr>
+          <w:rFonts w:ascii="Open Sans" w:hAnsi="Open Sans" w:cs="Open Sans"/>
+          <w:color w:val="303030"/>
+          <w:sz w:val="14"/>
+          <w:szCs w:val="14"/>
+          <w:shd w:val="clear" w:color="auto" w:fill="FFFFFF"/>
+        </w:rPr>
+        <w:t>PrintScreen</w:t>
+      </w:r>
+      <w:proofErr w:type="spellEnd"/>
+      <w:r>
+        <w:rPr>
+          <w:rFonts w:ascii="Open Sans" w:hAnsi="Open Sans" w:cs="Open Sans"/>
+          <w:color w:val="303030"/>
+          <w:sz w:val="14"/>
+          <w:szCs w:val="14"/>
+          <w:shd w:val="clear" w:color="auto" w:fill="FFFFFF"/>
+        </w:rPr>
+        <w:t xml:space="preserve"> </w:t>
+      </w:r>
+      <w:r>
+        <w:rPr>
+          <w:rFonts w:ascii="Open Sans" w:hAnsi="Open Sans" w:cs="Open Sans"/>
+          <w:color w:val="303030"/>
+          <w:sz w:val="14"/>
+          <w:szCs w:val="14"/>
+          <w:shd w:val="clear" w:color="auto" w:fill="FFFFFF"/>
+        </w:rPr>
+        <w:t xml:space="preserve">do Youtube </w:t>
+      </w:r>
+      <w:r>
+        <w:rPr>
+          <w:rFonts w:ascii="Open Sans" w:hAnsi="Open Sans" w:cs="Open Sans"/>
+          <w:color w:val="303030"/>
+          <w:sz w:val="14"/>
+          <w:szCs w:val="14"/>
+          <w:shd w:val="clear" w:color="auto" w:fill="FFFFFF"/>
+        </w:rPr>
+        <w:t>dia 0</w:t>
+      </w:r>
+      <w:r>
+        <w:rPr>
+          <w:rFonts w:ascii="Open Sans" w:hAnsi="Open Sans" w:cs="Open Sans"/>
+          <w:color w:val="303030"/>
+          <w:sz w:val="14"/>
+          <w:szCs w:val="14"/>
+          <w:shd w:val="clear" w:color="auto" w:fill="FFFFFF"/>
+        </w:rPr>
+        <w:t>8</w:t>
+      </w:r>
+      <w:r>
+        <w:rPr>
+          <w:rFonts w:ascii="Open Sans" w:hAnsi="Open Sans" w:cs="Open Sans"/>
+          <w:color w:val="303030"/>
+          <w:sz w:val="14"/>
+          <w:szCs w:val="14"/>
+          <w:shd w:val="clear" w:color="auto" w:fill="FFFFFF"/>
+        </w:rPr>
+        <w:t>/03/2023)</w:t>
+      </w:r>
+    </w:p>
+    <w:p>
+      <w:pPr>
+        <w:jc w:val="both"/>
         <w:rPr>
           <w:rFonts w:ascii="Open Sans" w:hAnsi="Open Sans" w:cs="Open Sans"/>
           <w:color w:val="303030"/>
@@ -8365,6 +8659,7 @@
         <w:autoSpaceDN w:val="0"/>
         <w:adjustRightInd w:val="0"/>
         <w:spacing w:after="200" w:line="276" w:lineRule="auto"/>
+        <w:jc w:val="both"/>
         <w:rPr>
           <w:rFonts w:ascii="Open Sans" w:hAnsi="Open Sans" w:cs="Open Sans"/>
           <w:sz w:val="27"/>
@@ -8388,6 +8683,7 @@
         <w:autoSpaceDN w:val="0"/>
         <w:adjustRightInd w:val="0"/>
         <w:spacing w:after="200" w:line="276" w:lineRule="auto"/>
+        <w:jc w:val="both"/>
         <w:rPr>
           <w:rFonts w:ascii="Open Sans" w:hAnsi="Open Sans" w:cs="Open Sans"/>
           <w:sz w:val="27"/>
@@ -8447,6 +8743,7 @@
         <w:autoSpaceDN w:val="0"/>
         <w:adjustRightInd w:val="0"/>
         <w:spacing w:after="200" w:line="276" w:lineRule="auto"/>
+        <w:jc w:val="both"/>
         <w:rPr>
           <w:rFonts w:ascii="Open Sans" w:hAnsi="Open Sans" w:cs="Open Sans"/>
           <w:sz w:val="27"/>
@@ -8470,20 +8767,22 @@
         <w:autoSpaceDN w:val="0"/>
         <w:adjustRightInd w:val="0"/>
         <w:spacing w:after="200" w:line="276" w:lineRule="auto"/>
-        <w:rPr>
-          <w:rFonts w:ascii="Open Sans" w:hAnsi="Open Sans" w:cs="Open Sans"/>
-          <w:sz w:val="27"/>
-          <w:szCs w:val="27"/>
-          <w:lang w:val="pt"/>
-        </w:rPr>
-      </w:pPr>
-      <w:r>
-        <w:rPr>
-          <w:rFonts w:ascii="Open Sans" w:hAnsi="Open Sans" w:cs="Open Sans"/>
-          <w:sz w:val="27"/>
-          <w:szCs w:val="27"/>
-          <w:lang w:val="pt"/>
-        </w:rPr>
+        <w:jc w:val="both"/>
+        <w:rPr>
+          <w:rFonts w:ascii="Open Sans" w:hAnsi="Open Sans" w:cs="Open Sans"/>
+          <w:sz w:val="27"/>
+          <w:szCs w:val="27"/>
+          <w:lang w:val="pt"/>
+        </w:rPr>
+      </w:pPr>
+      <w:r>
+        <w:rPr>
+          <w:rFonts w:ascii="Open Sans" w:hAnsi="Open Sans" w:cs="Open Sans"/>
+          <w:sz w:val="27"/>
+          <w:szCs w:val="27"/>
+          <w:lang w:val="pt"/>
+        </w:rPr>
+        <w:lastRenderedPageBreak/>
         <w:t xml:space="preserve">Modelo Conceitual - mundo real por meio de uma visão simplificada dos dados e seus relacionamentos.  Assim é possível determinar quais informações necessárias vamos armazenar no Banco de Dados.  </w:t>
       </w:r>
     </w:p>
@@ -8493,6 +8792,7 @@
         <w:autoSpaceDN w:val="0"/>
         <w:adjustRightInd w:val="0"/>
         <w:spacing w:after="200" w:line="276" w:lineRule="auto"/>
+        <w:jc w:val="both"/>
         <w:rPr>
           <w:rFonts w:ascii="Open Sans" w:hAnsi="Open Sans" w:cs="Open Sans"/>
           <w:sz w:val="27"/>
@@ -8516,6 +8816,7 @@
         <w:autoSpaceDN w:val="0"/>
         <w:adjustRightInd w:val="0"/>
         <w:spacing w:after="200" w:line="276" w:lineRule="auto"/>
+        <w:jc w:val="both"/>
         <w:rPr>
           <w:rFonts w:ascii="Open Sans" w:hAnsi="Open Sans" w:cs="Open Sans"/>
           <w:sz w:val="27"/>
@@ -8539,6 +8840,7 @@
         <w:autoSpaceDN w:val="0"/>
         <w:adjustRightInd w:val="0"/>
         <w:spacing w:after="200" w:line="276" w:lineRule="auto"/>
+        <w:jc w:val="both"/>
         <w:rPr>
           <w:rFonts w:ascii="Open Sans" w:hAnsi="Open Sans" w:cs="Open Sans"/>
           <w:sz w:val="27"/>
@@ -8562,6 +8864,7 @@
         <w:autoSpaceDN w:val="0"/>
         <w:adjustRightInd w:val="0"/>
         <w:spacing w:after="200" w:line="276" w:lineRule="auto"/>
+        <w:jc w:val="both"/>
         <w:rPr>
           <w:rFonts w:ascii="Open Sans" w:hAnsi="Open Sans" w:cs="Open Sans"/>
           <w:sz w:val="27"/>
@@ -8585,6 +8888,7 @@
         <w:autoSpaceDN w:val="0"/>
         <w:adjustRightInd w:val="0"/>
         <w:spacing w:after="200" w:line="276" w:lineRule="auto"/>
+        <w:jc w:val="center"/>
         <w:rPr>
           <w:rFonts w:ascii="Open Sans" w:hAnsi="Open Sans" w:cs="Open Sans"/>
           <w:sz w:val="27"/>
@@ -8612,7 +8916,7 @@
                     <pic:cNvPicPr/>
                   </pic:nvPicPr>
                   <pic:blipFill>
-                    <a:blip r:embed="rId30"/>
+                    <a:blip r:embed="rId31"/>
                     <a:stretch>
                       <a:fillRect/>
                     </a:stretch>
@@ -8767,21 +9071,21 @@
         <w:autoSpaceDN w:val="0"/>
         <w:adjustRightInd w:val="0"/>
         <w:spacing w:after="200" w:line="276" w:lineRule="auto"/>
-        <w:rPr>
-          <w:rFonts w:ascii="Open Sans" w:hAnsi="Open Sans" w:cs="Open Sans"/>
-          <w:sz w:val="27"/>
-          <w:szCs w:val="27"/>
-          <w:lang w:val="pt"/>
-        </w:rPr>
-      </w:pPr>
-      <w:r>
-        <w:rPr>
-          <w:rFonts w:ascii="Open Sans" w:hAnsi="Open Sans" w:cs="Open Sans"/>
-          <w:sz w:val="27"/>
-          <w:szCs w:val="27"/>
-          <w:lang w:val="pt"/>
-        </w:rPr>
-        <w:lastRenderedPageBreak/>
+        <w:jc w:val="both"/>
+        <w:rPr>
+          <w:rFonts w:ascii="Open Sans" w:hAnsi="Open Sans" w:cs="Open Sans"/>
+          <w:sz w:val="27"/>
+          <w:szCs w:val="27"/>
+          <w:lang w:val="pt"/>
+        </w:rPr>
+      </w:pPr>
+      <w:r>
+        <w:rPr>
+          <w:rFonts w:ascii="Open Sans" w:hAnsi="Open Sans" w:cs="Open Sans"/>
+          <w:sz w:val="27"/>
+          <w:szCs w:val="27"/>
+          <w:lang w:val="pt"/>
+        </w:rPr>
         <w:t>Modelo Físico - Detalhamos os componentes de estrutura física do banco de dados, incluindo as tabelas, campos, tipos de valores, restrições etc.</w:t>
       </w:r>
     </w:p>
@@ -8791,6 +9095,7 @@
         <w:autoSpaceDN w:val="0"/>
         <w:adjustRightInd w:val="0"/>
         <w:spacing w:after="200" w:line="276" w:lineRule="auto"/>
+        <w:jc w:val="center"/>
         <w:rPr>
           <w:rFonts w:ascii="Open Sans" w:hAnsi="Open Sans" w:cs="Open Sans"/>
           <w:sz w:val="27"/>
@@ -8818,7 +9123,7 @@
                     <pic:cNvPicPr/>
                   </pic:nvPicPr>
                   <pic:blipFill>
-                    <a:blip r:embed="rId31"/>
+                    <a:blip r:embed="rId32"/>
                     <a:stretch>
                       <a:fillRect/>
                     </a:stretch>
@@ -8972,6 +9277,7 @@
         <w:rPr>
           <w:noProof/>
         </w:rPr>
+        <w:lastRenderedPageBreak/>
         <w:drawing>
           <wp:inline distT="0" distB="0" distL="0" distR="0" wp14:anchorId="516A3DFF" wp14:editId="05631DFD">
             <wp:extent cx="3153473" cy="2676525"/>
@@ -8988,7 +9294,7 @@
                     <pic:cNvPicPr/>
                   </pic:nvPicPr>
                   <pic:blipFill>
-                    <a:blip r:embed="rId32"/>
+                    <a:blip r:embed="rId33"/>
                     <a:stretch>
                       <a:fillRect/>
                     </a:stretch>
@@ -9130,7 +9436,7 @@
         <w:autoSpaceDN w:val="0"/>
         <w:adjustRightInd w:val="0"/>
         <w:spacing w:after="200" w:line="276" w:lineRule="auto"/>
-        <w:jc w:val="center"/>
+        <w:jc w:val="both"/>
         <w:rPr>
           <w:rFonts w:ascii="Open Sans" w:hAnsi="Open Sans" w:cs="Open Sans"/>
           <w:sz w:val="27"/>
@@ -9145,6 +9451,7 @@
         <w:autoSpaceDN w:val="0"/>
         <w:adjustRightInd w:val="0"/>
         <w:spacing w:after="200" w:line="276" w:lineRule="auto"/>
+        <w:jc w:val="both"/>
         <w:rPr>
           <w:rFonts w:ascii="Open Sans" w:hAnsi="Open Sans" w:cs="Open Sans"/>
           <w:sz w:val="27"/>
@@ -9168,6 +9475,7 @@
         <w:autoSpaceDN w:val="0"/>
         <w:adjustRightInd w:val="0"/>
         <w:spacing w:after="200" w:line="276" w:lineRule="auto"/>
+        <w:jc w:val="both"/>
         <w:rPr>
           <w:rFonts w:ascii="Open Sans" w:hAnsi="Open Sans" w:cs="Open Sans"/>
           <w:sz w:val="27"/>
@@ -9209,14 +9517,15 @@
         <w:autoSpaceDN w:val="0"/>
         <w:adjustRightInd w:val="0"/>
         <w:spacing w:after="200" w:line="276" w:lineRule="auto"/>
-        <w:rPr>
-          <w:rFonts w:ascii="Open Sans" w:hAnsi="Open Sans" w:cs="Open Sans"/>
-          <w:sz w:val="27"/>
-          <w:szCs w:val="27"/>
-          <w:lang w:val="pt"/>
-        </w:rPr>
-      </w:pPr>
-      <w:hyperlink r:id="rId33" w:history="1">
+        <w:jc w:val="both"/>
+        <w:rPr>
+          <w:rFonts w:ascii="Open Sans" w:hAnsi="Open Sans" w:cs="Open Sans"/>
+          <w:sz w:val="27"/>
+          <w:szCs w:val="27"/>
+          <w:lang w:val="pt"/>
+        </w:rPr>
+      </w:pPr>
+      <w:hyperlink r:id="rId34" w:history="1">
         <w:r>
           <w:rPr>
             <w:rStyle w:val="Hyperlink"/>
@@ -9244,6 +9553,7 @@
         <w:autoSpaceDN w:val="0"/>
         <w:adjustRightInd w:val="0"/>
         <w:spacing w:after="200" w:line="276" w:lineRule="auto"/>
+        <w:jc w:val="both"/>
         <w:rPr>
           <w:rFonts w:ascii="Open Sans" w:hAnsi="Open Sans" w:cs="Open Sans"/>
           <w:sz w:val="27"/>
@@ -9258,21 +9568,21 @@
         <w:autoSpaceDN w:val="0"/>
         <w:adjustRightInd w:val="0"/>
         <w:spacing w:after="200" w:line="276" w:lineRule="auto"/>
-        <w:rPr>
-          <w:rFonts w:ascii="Open Sans" w:hAnsi="Open Sans" w:cs="Open Sans"/>
-          <w:sz w:val="27"/>
-          <w:szCs w:val="27"/>
-          <w:lang w:val="pt"/>
-        </w:rPr>
-      </w:pPr>
-      <w:r>
-        <w:rPr>
-          <w:rFonts w:ascii="Open Sans" w:hAnsi="Open Sans" w:cs="Open Sans"/>
-          <w:sz w:val="27"/>
-          <w:szCs w:val="27"/>
-          <w:lang w:val="pt"/>
-        </w:rPr>
-        <w:lastRenderedPageBreak/>
+        <w:jc w:val="both"/>
+        <w:rPr>
+          <w:rFonts w:ascii="Open Sans" w:hAnsi="Open Sans" w:cs="Open Sans"/>
+          <w:sz w:val="27"/>
+          <w:szCs w:val="27"/>
+          <w:lang w:val="pt"/>
+        </w:rPr>
+      </w:pPr>
+      <w:r>
+        <w:rPr>
+          <w:rFonts w:ascii="Open Sans" w:hAnsi="Open Sans" w:cs="Open Sans"/>
+          <w:sz w:val="27"/>
+          <w:szCs w:val="27"/>
+          <w:lang w:val="pt"/>
+        </w:rPr>
         <w:t>Integridade de Dados</w:t>
       </w:r>
     </w:p>
@@ -9282,6 +9592,7 @@
         <w:autoSpaceDN w:val="0"/>
         <w:adjustRightInd w:val="0"/>
         <w:spacing w:after="200" w:line="276" w:lineRule="auto"/>
+        <w:jc w:val="both"/>
         <w:rPr>
           <w:rFonts w:ascii="Open Sans" w:hAnsi="Open Sans" w:cs="Open Sans"/>
           <w:sz w:val="27"/>
@@ -9305,6 +9616,7 @@
         <w:autoSpaceDN w:val="0"/>
         <w:adjustRightInd w:val="0"/>
         <w:spacing w:after="200" w:line="276" w:lineRule="auto"/>
+        <w:jc w:val="both"/>
         <w:rPr>
           <w:rFonts w:ascii="Open Sans" w:hAnsi="Open Sans" w:cs="Open Sans"/>
           <w:sz w:val="27"/>
@@ -9333,20 +9645,22 @@
         <w:autoSpaceDN w:val="0"/>
         <w:adjustRightInd w:val="0"/>
         <w:spacing w:after="200" w:line="276" w:lineRule="auto"/>
-        <w:rPr>
-          <w:rFonts w:ascii="Open Sans" w:hAnsi="Open Sans" w:cs="Open Sans"/>
-          <w:sz w:val="27"/>
-          <w:szCs w:val="27"/>
-          <w:lang w:val="pt"/>
-        </w:rPr>
-      </w:pPr>
-      <w:r>
-        <w:rPr>
-          <w:rFonts w:ascii="Open Sans" w:hAnsi="Open Sans" w:cs="Open Sans"/>
-          <w:sz w:val="27"/>
-          <w:szCs w:val="27"/>
-          <w:lang w:val="pt"/>
-        </w:rPr>
+        <w:jc w:val="both"/>
+        <w:rPr>
+          <w:rFonts w:ascii="Open Sans" w:hAnsi="Open Sans" w:cs="Open Sans"/>
+          <w:sz w:val="27"/>
+          <w:szCs w:val="27"/>
+          <w:lang w:val="pt"/>
+        </w:rPr>
+      </w:pPr>
+      <w:r>
+        <w:rPr>
+          <w:rFonts w:ascii="Open Sans" w:hAnsi="Open Sans" w:cs="Open Sans"/>
+          <w:sz w:val="27"/>
+          <w:szCs w:val="27"/>
+          <w:lang w:val="pt"/>
+        </w:rPr>
+        <w:lastRenderedPageBreak/>
         <w:t>Integridade Domínio – Valores inseridos em uma coluna devem sempre obedecer à definição dos valores que são permitidos para essa coluna – os valores do domínio.</w:t>
       </w:r>
     </w:p>
@@ -9356,6 +9670,7 @@
         <w:autoSpaceDN w:val="0"/>
         <w:adjustRightInd w:val="0"/>
         <w:spacing w:after="200" w:line="276" w:lineRule="auto"/>
+        <w:jc w:val="both"/>
         <w:rPr>
           <w:rFonts w:ascii="Open Sans" w:hAnsi="Open Sans" w:cs="Open Sans"/>
           <w:sz w:val="27"/>
@@ -9380,6 +9695,7 @@
         <w:autoSpaceDN w:val="0"/>
         <w:adjustRightInd w:val="0"/>
         <w:spacing w:after="200" w:line="276" w:lineRule="auto"/>
+        <w:jc w:val="both"/>
         <w:rPr>
           <w:rFonts w:ascii="Open Sans" w:hAnsi="Open Sans" w:cs="Open Sans"/>
           <w:sz w:val="27"/>
@@ -9408,6 +9724,7 @@
         <w:autoSpaceDN w:val="0"/>
         <w:adjustRightInd w:val="0"/>
         <w:spacing w:after="200" w:line="276" w:lineRule="auto"/>
+        <w:jc w:val="both"/>
         <w:rPr>
           <w:rFonts w:ascii="Open Sans" w:hAnsi="Open Sans" w:cs="Open Sans"/>
           <w:sz w:val="27"/>
@@ -9436,6 +9753,7 @@
         <w:autoSpaceDN w:val="0"/>
         <w:adjustRightInd w:val="0"/>
         <w:spacing w:after="200" w:line="276" w:lineRule="auto"/>
+        <w:jc w:val="both"/>
         <w:rPr>
           <w:rFonts w:ascii="Open Sans" w:hAnsi="Open Sans" w:cs="Open Sans"/>
           <w:sz w:val="27"/>
@@ -9464,6 +9782,7 @@
         <w:autoSpaceDN w:val="0"/>
         <w:adjustRightInd w:val="0"/>
         <w:spacing w:after="200" w:line="276" w:lineRule="auto"/>
+        <w:jc w:val="both"/>
         <w:rPr>
           <w:rFonts w:ascii="Open Sans" w:hAnsi="Open Sans" w:cs="Open Sans"/>
           <w:sz w:val="27"/>
@@ -9492,6 +9811,7 @@
         <w:autoSpaceDN w:val="0"/>
         <w:adjustRightInd w:val="0"/>
         <w:spacing w:after="200" w:line="276" w:lineRule="auto"/>
+        <w:jc w:val="both"/>
         <w:rPr>
           <w:rFonts w:ascii="Open Sans" w:hAnsi="Open Sans" w:cs="Open Sans"/>
           <w:sz w:val="27"/>
@@ -9520,6 +9840,7 @@
         <w:autoSpaceDN w:val="0"/>
         <w:adjustRightInd w:val="0"/>
         <w:spacing w:after="200" w:line="276" w:lineRule="auto"/>
+        <w:jc w:val="both"/>
         <w:rPr>
           <w:rFonts w:ascii="Open Sans" w:hAnsi="Open Sans" w:cs="Open Sans"/>
           <w:sz w:val="27"/>
@@ -9729,21 +10050,21 @@
         <w:autoSpaceDN w:val="0"/>
         <w:adjustRightInd w:val="0"/>
         <w:spacing w:after="200" w:line="276" w:lineRule="auto"/>
-        <w:rPr>
-          <w:rFonts w:ascii="Open Sans" w:hAnsi="Open Sans" w:cs="Open Sans"/>
-          <w:sz w:val="27"/>
-          <w:szCs w:val="27"/>
-          <w:lang w:val="pt"/>
-        </w:rPr>
-      </w:pPr>
-      <w:r>
-        <w:rPr>
-          <w:rFonts w:ascii="Open Sans" w:hAnsi="Open Sans" w:cs="Open Sans"/>
-          <w:sz w:val="27"/>
-          <w:szCs w:val="27"/>
-          <w:lang w:val="pt"/>
-        </w:rPr>
-        <w:lastRenderedPageBreak/>
+        <w:jc w:val="both"/>
+        <w:rPr>
+          <w:rFonts w:ascii="Open Sans" w:hAnsi="Open Sans" w:cs="Open Sans"/>
+          <w:sz w:val="27"/>
+          <w:szCs w:val="27"/>
+          <w:lang w:val="pt"/>
+        </w:rPr>
+      </w:pPr>
+      <w:r>
+        <w:rPr>
+          <w:rFonts w:ascii="Open Sans" w:hAnsi="Open Sans" w:cs="Open Sans"/>
+          <w:sz w:val="27"/>
+          <w:szCs w:val="27"/>
+          <w:lang w:val="pt"/>
+        </w:rPr>
         <w:t xml:space="preserve">Integridade Referencial – Assegura que valores de uma coluna em uma tabela são válidos baseados nos valores em uma outra tabela relacionada. </w:t>
       </w:r>
     </w:p>
@@ -9753,6 +10074,7 @@
         <w:autoSpaceDN w:val="0"/>
         <w:adjustRightInd w:val="0"/>
         <w:spacing w:after="200" w:line="276" w:lineRule="auto"/>
+        <w:jc w:val="both"/>
         <w:rPr>
           <w:rFonts w:ascii="Open Sans" w:hAnsi="Open Sans" w:cs="Open Sans"/>
           <w:sz w:val="27"/>
@@ -9776,21 +10098,32 @@
         <w:autoSpaceDN w:val="0"/>
         <w:adjustRightInd w:val="0"/>
         <w:spacing w:after="200" w:line="276" w:lineRule="auto"/>
-        <w:rPr>
-          <w:rFonts w:ascii="Open Sans" w:hAnsi="Open Sans" w:cs="Open Sans"/>
-          <w:sz w:val="27"/>
-          <w:szCs w:val="27"/>
-          <w:lang w:val="pt"/>
-        </w:rPr>
-      </w:pPr>
-      <w:r>
-        <w:rPr>
-          <w:rFonts w:ascii="Open Sans" w:hAnsi="Open Sans" w:cs="Open Sans"/>
-          <w:sz w:val="27"/>
-          <w:szCs w:val="27"/>
-          <w:lang w:val="pt"/>
-        </w:rPr>
-        <w:t xml:space="preserve">Se um registro for excluído em uma tabela, então os registros relacionados em outras tabelas que o referenciam talvez precisem ser excluídos, caso contrário irá ocorrer um erro. O mesmo se dá com atualização de registros.  </w:t>
+        <w:jc w:val="both"/>
+        <w:rPr>
+          <w:rFonts w:ascii="Open Sans" w:hAnsi="Open Sans" w:cs="Open Sans"/>
+          <w:sz w:val="27"/>
+          <w:szCs w:val="27"/>
+          <w:lang w:val="pt"/>
+        </w:rPr>
+      </w:pPr>
+      <w:r>
+        <w:rPr>
+          <w:rFonts w:ascii="Open Sans" w:hAnsi="Open Sans" w:cs="Open Sans"/>
+          <w:sz w:val="27"/>
+          <w:szCs w:val="27"/>
+          <w:lang w:val="pt"/>
+        </w:rPr>
+        <w:t xml:space="preserve">Se um registro for excluído em uma tabela, então os registros relacionados em outras tabelas que o referenciam talvez precisem </w:t>
+      </w:r>
+      <w:r>
+        <w:rPr>
+          <w:rFonts w:ascii="Open Sans" w:hAnsi="Open Sans" w:cs="Open Sans"/>
+          <w:sz w:val="27"/>
+          <w:szCs w:val="27"/>
+          <w:lang w:val="pt"/>
+        </w:rPr>
+        <w:lastRenderedPageBreak/>
+        <w:t xml:space="preserve">ser excluídos, caso contrário irá ocorrer um erro. O mesmo se dá com atualização de registros.  </w:t>
       </w:r>
     </w:p>
     <w:p>
@@ -9804,6 +10137,7 @@
         <w:autoSpaceDN w:val="0"/>
         <w:adjustRightInd w:val="0"/>
         <w:spacing w:after="200" w:line="276" w:lineRule="auto"/>
+        <w:jc w:val="both"/>
         <w:rPr>
           <w:rFonts w:ascii="Open Sans" w:hAnsi="Open Sans" w:cs="Open Sans"/>
           <w:sz w:val="27"/>
@@ -9829,6 +10163,7 @@
         <w:adjustRightInd w:val="0"/>
         <w:spacing w:after="200" w:line="276" w:lineRule="auto"/>
         <w:ind w:left="0"/>
+        <w:jc w:val="both"/>
         <w:rPr>
           <w:rFonts w:ascii="Open Sans" w:hAnsi="Open Sans" w:cs="Open Sans"/>
           <w:sz w:val="27"/>
@@ -9852,6 +10187,7 @@
         <w:autoSpaceDN w:val="0"/>
         <w:adjustRightInd w:val="0"/>
         <w:spacing w:after="200" w:line="276" w:lineRule="auto"/>
+        <w:jc w:val="both"/>
         <w:rPr>
           <w:rFonts w:ascii="Open Sans" w:hAnsi="Open Sans" w:cs="Open Sans"/>
           <w:sz w:val="27"/>
@@ -9895,6 +10231,7 @@
         <w:autoSpaceDN w:val="0"/>
         <w:adjustRightInd w:val="0"/>
         <w:spacing w:after="200" w:line="276" w:lineRule="auto"/>
+        <w:jc w:val="both"/>
         <w:rPr>
           <w:rFonts w:ascii="Open Sans" w:hAnsi="Open Sans" w:cs="Open Sans"/>
           <w:sz w:val="27"/>
@@ -9923,6 +10260,7 @@
         <w:autoSpaceDN w:val="0"/>
         <w:adjustRightInd w:val="0"/>
         <w:spacing w:after="200" w:line="276" w:lineRule="auto"/>
+        <w:jc w:val="both"/>
         <w:rPr>
           <w:rFonts w:ascii="Open Sans" w:hAnsi="Open Sans" w:cs="Open Sans"/>
           <w:sz w:val="27"/>
@@ -9951,6 +10289,7 @@
         <w:autoSpaceDN w:val="0"/>
         <w:adjustRightInd w:val="0"/>
         <w:spacing w:after="200" w:line="276" w:lineRule="auto"/>
+        <w:jc w:val="both"/>
         <w:rPr>
           <w:rFonts w:ascii="Open Sans" w:hAnsi="Open Sans" w:cs="Open Sans"/>
           <w:sz w:val="27"/>
@@ -9979,6 +10318,7 @@
         <w:autoSpaceDN w:val="0"/>
         <w:adjustRightInd w:val="0"/>
         <w:spacing w:after="200" w:line="276" w:lineRule="auto"/>
+        <w:jc w:val="both"/>
         <w:rPr>
           <w:rFonts w:ascii="Open Sans" w:hAnsi="Open Sans" w:cs="Open Sans"/>
           <w:sz w:val="27"/>
@@ -10002,6 +10342,7 @@
         <w:autoSpaceDN w:val="0"/>
         <w:adjustRightInd w:val="0"/>
         <w:spacing w:after="200" w:line="276" w:lineRule="auto"/>
+        <w:jc w:val="center"/>
         <w:rPr>
           <w:rFonts w:ascii="Open Sans" w:hAnsi="Open Sans" w:cs="Open Sans"/>
           <w:sz w:val="27"/>
@@ -10029,7 +10370,7 @@
                     <pic:cNvPicPr/>
                   </pic:nvPicPr>
                   <pic:blipFill>
-                    <a:blip r:embed="rId34"/>
+                    <a:blip r:embed="rId35"/>
                     <a:stretch>
                       <a:fillRect/>
                     </a:stretch>
@@ -10166,31 +10507,22 @@
         <w:autoSpaceDN w:val="0"/>
         <w:adjustRightInd w:val="0"/>
         <w:spacing w:after="200" w:line="276" w:lineRule="auto"/>
-        <w:rPr>
-          <w:rFonts w:ascii="Open Sans" w:hAnsi="Open Sans" w:cs="Open Sans"/>
-          <w:sz w:val="27"/>
-          <w:szCs w:val="27"/>
-          <w:lang w:val="pt"/>
-        </w:rPr>
-      </w:pPr>
-      <w:r>
-        <w:rPr>
-          <w:rFonts w:ascii="Open Sans" w:hAnsi="Open Sans" w:cs="Open Sans"/>
-          <w:sz w:val="27"/>
-          <w:szCs w:val="27"/>
-          <w:lang w:val="pt"/>
-        </w:rPr>
-        <w:t xml:space="preserve">Integridade de Chave – Os valores inseridos na coluna de chave primária (PK) devem ser sempre únicos, não admitindo-se repetições nesses valores. Os valores de PK também não podem </w:t>
-      </w:r>
-      <w:r>
-        <w:rPr>
-          <w:rFonts w:ascii="Open Sans" w:hAnsi="Open Sans" w:cs="Open Sans"/>
-          <w:sz w:val="27"/>
-          <w:szCs w:val="27"/>
-          <w:lang w:val="pt"/>
-        </w:rPr>
-        <w:lastRenderedPageBreak/>
-        <w:t xml:space="preserve">ser nulos. </w:t>
+        <w:jc w:val="both"/>
+        <w:rPr>
+          <w:rFonts w:ascii="Open Sans" w:hAnsi="Open Sans" w:cs="Open Sans"/>
+          <w:sz w:val="27"/>
+          <w:szCs w:val="27"/>
+          <w:lang w:val="pt"/>
+        </w:rPr>
+      </w:pPr>
+      <w:r>
+        <w:rPr>
+          <w:rFonts w:ascii="Open Sans" w:hAnsi="Open Sans" w:cs="Open Sans"/>
+          <w:sz w:val="27"/>
+          <w:szCs w:val="27"/>
+          <w:lang w:val="pt"/>
+        </w:rPr>
+        <w:t xml:space="preserve">Integridade de Chave – Os valores inseridos na coluna de chave primária (PK) devem ser sempre únicos, não admitindo-se repetições nesses valores. Os valores de PK também não podem ser nulos. </w:t>
       </w:r>
       <w:r>
         <w:rPr>
@@ -10213,6 +10545,7 @@
         <w:autoSpaceDN w:val="0"/>
         <w:adjustRightInd w:val="0"/>
         <w:spacing w:after="200" w:line="276" w:lineRule="auto"/>
+        <w:jc w:val="both"/>
         <w:rPr>
           <w:rFonts w:ascii="Open Sans" w:hAnsi="Open Sans" w:cs="Open Sans"/>
           <w:sz w:val="27"/>
@@ -10236,6 +10569,7 @@
         <w:autoSpaceDN w:val="0"/>
         <w:adjustRightInd w:val="0"/>
         <w:spacing w:after="200" w:line="276" w:lineRule="auto"/>
+        <w:jc w:val="both"/>
         <w:rPr>
           <w:rFonts w:ascii="Open Sans" w:hAnsi="Open Sans" w:cs="Open Sans"/>
           <w:sz w:val="27"/>
@@ -10259,13 +10593,1876 @@
         <w:autoSpaceDN w:val="0"/>
         <w:adjustRightInd w:val="0"/>
         <w:spacing w:after="200" w:line="276" w:lineRule="auto"/>
-        <w:rPr>
-          <w:rFonts w:ascii="Open Sans" w:hAnsi="Open Sans" w:cs="Open Sans"/>
-          <w:sz w:val="27"/>
-          <w:szCs w:val="27"/>
-          <w:lang w:val="pt"/>
-        </w:rPr>
-      </w:pPr>
+        <w:jc w:val="both"/>
+        <w:rPr>
+          <w:rFonts w:ascii="Open Sans" w:hAnsi="Open Sans" w:cs="Open Sans"/>
+          <w:sz w:val="27"/>
+          <w:szCs w:val="27"/>
+          <w:lang w:val="pt"/>
+        </w:rPr>
+      </w:pPr>
+    </w:p>
+    <w:p>
+      <w:pPr>
+        <w:autoSpaceDE w:val="0"/>
+        <w:autoSpaceDN w:val="0"/>
+        <w:adjustRightInd w:val="0"/>
+        <w:spacing w:after="200" w:line="276" w:lineRule="auto"/>
+        <w:jc w:val="both"/>
+        <w:rPr>
+          <w:rFonts w:ascii="Open Sans" w:hAnsi="Open Sans" w:cs="Open Sans"/>
+          <w:sz w:val="27"/>
+          <w:szCs w:val="27"/>
+          <w:lang w:val="pt"/>
+        </w:rPr>
+      </w:pPr>
+      <w:r>
+        <w:rPr>
+          <w:rFonts w:ascii="Open Sans" w:hAnsi="Open Sans" w:cs="Open Sans"/>
+          <w:sz w:val="27"/>
+          <w:szCs w:val="27"/>
+          <w:lang w:val="pt"/>
+        </w:rPr>
+        <w:lastRenderedPageBreak/>
+        <w:t>Dependência Funcional</w:t>
+      </w:r>
+    </w:p>
+    <w:p>
+      <w:pPr>
+        <w:autoSpaceDE w:val="0"/>
+        <w:autoSpaceDN w:val="0"/>
+        <w:adjustRightInd w:val="0"/>
+        <w:spacing w:after="200" w:line="276" w:lineRule="auto"/>
+        <w:jc w:val="both"/>
+        <w:rPr>
+          <w:rFonts w:ascii="Open Sans" w:hAnsi="Open Sans" w:cs="Open Sans"/>
+          <w:sz w:val="27"/>
+          <w:szCs w:val="27"/>
+          <w:lang w:val="pt"/>
+        </w:rPr>
+      </w:pPr>
+      <w:r>
+        <w:rPr>
+          <w:rFonts w:ascii="Open Sans" w:hAnsi="Open Sans" w:cs="Open Sans"/>
+          <w:sz w:val="27"/>
+          <w:szCs w:val="27"/>
+          <w:lang w:val="pt"/>
+        </w:rPr>
+        <w:t xml:space="preserve">Uma Entidade com dois atributos que são funcionalmente dependentes entre si, onde um atributo está associado a outro.  </w:t>
+      </w:r>
+    </w:p>
+    <w:p>
+      <w:pPr>
+        <w:autoSpaceDE w:val="0"/>
+        <w:autoSpaceDN w:val="0"/>
+        <w:adjustRightInd w:val="0"/>
+        <w:spacing w:after="200" w:line="276" w:lineRule="auto"/>
+        <w:jc w:val="both"/>
+        <w:rPr>
+          <w:rFonts w:ascii="Open Sans" w:hAnsi="Open Sans" w:cs="Open Sans"/>
+          <w:sz w:val="27"/>
+          <w:szCs w:val="27"/>
+          <w:lang w:val="pt"/>
+        </w:rPr>
+      </w:pPr>
+      <w:r>
+        <w:rPr>
+          <w:rFonts w:ascii="Open Sans" w:hAnsi="Open Sans" w:cs="Open Sans"/>
+          <w:sz w:val="27"/>
+          <w:szCs w:val="27"/>
+          <w:lang w:val="pt"/>
+        </w:rPr>
+        <w:t xml:space="preserve">Atributo X determina funcionalmente o atributo Y de uma mesma entidade. </w:t>
+      </w:r>
+    </w:p>
+    <w:p>
+      <w:pPr>
+        <w:autoSpaceDE w:val="0"/>
+        <w:autoSpaceDN w:val="0"/>
+        <w:adjustRightInd w:val="0"/>
+        <w:spacing w:after="200" w:line="276" w:lineRule="auto"/>
+        <w:jc w:val="both"/>
+        <w:rPr>
+          <w:rFonts w:ascii="Open Sans" w:hAnsi="Open Sans" w:cs="Open Sans"/>
+          <w:sz w:val="27"/>
+          <w:szCs w:val="27"/>
+          <w:lang w:val="pt"/>
+        </w:rPr>
+      </w:pPr>
+      <w:r>
+        <w:rPr>
+          <w:rFonts w:ascii="Open Sans" w:hAnsi="Open Sans" w:cs="Open Sans"/>
+          <w:sz w:val="27"/>
+          <w:szCs w:val="27"/>
+          <w:lang w:val="pt"/>
+        </w:rPr>
+        <w:t>São Exemplos:</w:t>
+      </w:r>
+    </w:p>
+    <w:p>
+      <w:pPr>
+        <w:autoSpaceDE w:val="0"/>
+        <w:autoSpaceDN w:val="0"/>
+        <w:adjustRightInd w:val="0"/>
+        <w:spacing w:after="200" w:line="276" w:lineRule="auto"/>
+        <w:jc w:val="center"/>
+        <w:rPr>
+          <w:rFonts w:ascii="Open Sans" w:hAnsi="Open Sans" w:cs="Open Sans"/>
+          <w:sz w:val="27"/>
+          <w:szCs w:val="27"/>
+          <w:lang w:val="pt"/>
+        </w:rPr>
+      </w:pPr>
+      <w:r>
+        <w:rPr>
+          <w:noProof/>
+        </w:rPr>
+        <w:drawing>
+          <wp:inline distT="0" distB="0" distL="0" distR="0" wp14:anchorId="5257ECEC" wp14:editId="00E4547D">
+            <wp:extent cx="5400040" cy="349250"/>
+            <wp:effectExtent l="0" t="0" r="0" b="0"/>
+            <wp:docPr id="30" name="Imagem 30"/>
+            <wp:cNvGraphicFramePr>
+              <a:graphicFrameLocks xmlns:a="http://schemas.openxmlformats.org/drawingml/2006/main" noChangeAspect="1"/>
+            </wp:cNvGraphicFramePr>
+            <a:graphic xmlns:a="http://schemas.openxmlformats.org/drawingml/2006/main">
+              <a:graphicData uri="http://schemas.openxmlformats.org/drawingml/2006/picture">
+                <pic:pic xmlns:pic="http://schemas.openxmlformats.org/drawingml/2006/picture">
+                  <pic:nvPicPr>
+                    <pic:cNvPr id="1" name=""/>
+                    <pic:cNvPicPr/>
+                  </pic:nvPicPr>
+                  <pic:blipFill>
+                    <a:blip r:embed="rId36"/>
+                    <a:stretch>
+                      <a:fillRect/>
+                    </a:stretch>
+                  </pic:blipFill>
+                  <pic:spPr>
+                    <a:xfrm>
+                      <a:off x="0" y="0"/>
+                      <a:ext cx="5400040" cy="349250"/>
+                    </a:xfrm>
+                    <a:prstGeom prst="rect">
+                      <a:avLst/>
+                    </a:prstGeom>
+                  </pic:spPr>
+                </pic:pic>
+              </a:graphicData>
+            </a:graphic>
+          </wp:inline>
+        </w:drawing>
+      </w:r>
+    </w:p>
+    <w:p>
+      <w:pPr>
+        <w:ind w:left="4956"/>
+        <w:jc w:val="both"/>
+        <w:rPr>
+          <w:rFonts w:ascii="Open Sans" w:hAnsi="Open Sans" w:cs="Open Sans"/>
+          <w:color w:val="303030"/>
+          <w:sz w:val="14"/>
+          <w:szCs w:val="14"/>
+          <w:shd w:val="clear" w:color="auto" w:fill="FFFFFF"/>
+        </w:rPr>
+      </w:pPr>
+      <w:r>
+        <w:rPr>
+          <w:rFonts w:ascii="Open Sans" w:hAnsi="Open Sans" w:cs="Open Sans"/>
+          <w:color w:val="303030"/>
+          <w:sz w:val="14"/>
+          <w:szCs w:val="14"/>
+          <w:shd w:val="clear" w:color="auto" w:fill="FFFFFF"/>
+        </w:rPr>
+        <w:t>(imagem</w:t>
+      </w:r>
+      <w:r>
+        <w:rPr>
+          <w:rFonts w:ascii="Open Sans" w:hAnsi="Open Sans" w:cs="Open Sans"/>
+          <w:color w:val="303030"/>
+          <w:sz w:val="14"/>
+          <w:szCs w:val="14"/>
+          <w:shd w:val="clear" w:color="auto" w:fill="FFFFFF"/>
+        </w:rPr>
+        <w:t xml:space="preserve"> 18</w:t>
+      </w:r>
+      <w:r>
+        <w:rPr>
+          <w:rFonts w:ascii="Open Sans" w:hAnsi="Open Sans" w:cs="Open Sans"/>
+          <w:color w:val="303030"/>
+          <w:sz w:val="14"/>
+          <w:szCs w:val="14"/>
+          <w:shd w:val="clear" w:color="auto" w:fill="FFFFFF"/>
+        </w:rPr>
+        <w:t xml:space="preserve">: retirada através da função </w:t>
+      </w:r>
+      <w:proofErr w:type="spellStart"/>
+      <w:r>
+        <w:rPr>
+          <w:rFonts w:ascii="Open Sans" w:hAnsi="Open Sans" w:cs="Open Sans"/>
+          <w:color w:val="303030"/>
+          <w:sz w:val="14"/>
+          <w:szCs w:val="14"/>
+          <w:shd w:val="clear" w:color="auto" w:fill="FFFFFF"/>
+        </w:rPr>
+        <w:t>PrintScreen</w:t>
+      </w:r>
+      <w:proofErr w:type="spellEnd"/>
+      <w:r>
+        <w:rPr>
+          <w:rFonts w:ascii="Open Sans" w:hAnsi="Open Sans" w:cs="Open Sans"/>
+          <w:color w:val="303030"/>
+          <w:sz w:val="14"/>
+          <w:szCs w:val="14"/>
+          <w:shd w:val="clear" w:color="auto" w:fill="FFFFFF"/>
+        </w:rPr>
+        <w:t xml:space="preserve"> </w:t>
+      </w:r>
+      <w:r>
+        <w:rPr>
+          <w:rFonts w:ascii="Open Sans" w:hAnsi="Open Sans" w:cs="Open Sans"/>
+          <w:color w:val="303030"/>
+          <w:sz w:val="14"/>
+          <w:szCs w:val="14"/>
+          <w:shd w:val="clear" w:color="auto" w:fill="FFFFFF"/>
+        </w:rPr>
+        <w:t xml:space="preserve">do Youtube </w:t>
+      </w:r>
+      <w:r>
+        <w:rPr>
+          <w:rFonts w:ascii="Open Sans" w:hAnsi="Open Sans" w:cs="Open Sans"/>
+          <w:color w:val="303030"/>
+          <w:sz w:val="14"/>
+          <w:szCs w:val="14"/>
+          <w:shd w:val="clear" w:color="auto" w:fill="FFFFFF"/>
+        </w:rPr>
+        <w:t>dia 0</w:t>
+      </w:r>
+      <w:r>
+        <w:rPr>
+          <w:rFonts w:ascii="Open Sans" w:hAnsi="Open Sans" w:cs="Open Sans"/>
+          <w:color w:val="303030"/>
+          <w:sz w:val="14"/>
+          <w:szCs w:val="14"/>
+          <w:shd w:val="clear" w:color="auto" w:fill="FFFFFF"/>
+        </w:rPr>
+        <w:t>9</w:t>
+      </w:r>
+      <w:r>
+        <w:rPr>
+          <w:rFonts w:ascii="Open Sans" w:hAnsi="Open Sans" w:cs="Open Sans"/>
+          <w:color w:val="303030"/>
+          <w:sz w:val="14"/>
+          <w:szCs w:val="14"/>
+          <w:shd w:val="clear" w:color="auto" w:fill="FFFFFF"/>
+        </w:rPr>
+        <w:t>/03/2023)</w:t>
+      </w:r>
+    </w:p>
+    <w:p>
+      <w:pPr>
+        <w:autoSpaceDE w:val="0"/>
+        <w:autoSpaceDN w:val="0"/>
+        <w:adjustRightInd w:val="0"/>
+        <w:spacing w:after="200" w:line="276" w:lineRule="auto"/>
+        <w:jc w:val="both"/>
+        <w:rPr>
+          <w:rFonts w:ascii="Open Sans" w:hAnsi="Open Sans" w:cs="Open Sans"/>
+          <w:sz w:val="27"/>
+          <w:szCs w:val="27"/>
+          <w:lang w:val="pt"/>
+        </w:rPr>
+      </w:pPr>
+      <w:r>
+        <w:rPr>
+          <w:rFonts w:ascii="Open Sans" w:hAnsi="Open Sans" w:cs="Open Sans"/>
+          <w:sz w:val="27"/>
+          <w:szCs w:val="27"/>
+          <w:lang w:val="pt"/>
+        </w:rPr>
+        <w:t xml:space="preserve">Ex.: O praz o de entrega de um pedido depende do número do pedido considerado. </w:t>
+      </w:r>
+    </w:p>
+    <w:p>
+      <w:pPr>
+        <w:autoSpaceDE w:val="0"/>
+        <w:autoSpaceDN w:val="0"/>
+        <w:adjustRightInd w:val="0"/>
+        <w:spacing w:after="200" w:line="276" w:lineRule="auto"/>
+        <w:jc w:val="both"/>
+        <w:rPr>
+          <w:rFonts w:ascii="Open Sans" w:hAnsi="Open Sans" w:cs="Open Sans"/>
+          <w:sz w:val="27"/>
+          <w:szCs w:val="27"/>
+          <w:lang w:val="pt"/>
+        </w:rPr>
+      </w:pPr>
+      <w:r>
+        <w:rPr>
+          <w:rFonts w:ascii="Open Sans" w:hAnsi="Open Sans" w:cs="Open Sans"/>
+          <w:sz w:val="27"/>
+          <w:szCs w:val="27"/>
+          <w:lang w:val="pt"/>
+        </w:rPr>
+        <w:t xml:space="preserve">Logo, o atributo que determina o valor é chamado de Determinante. O outro atributo é chamado de Dependente. </w:t>
+      </w:r>
+    </w:p>
+    <w:p>
+      <w:pPr>
+        <w:autoSpaceDE w:val="0"/>
+        <w:autoSpaceDN w:val="0"/>
+        <w:adjustRightInd w:val="0"/>
+        <w:spacing w:after="200" w:line="276" w:lineRule="auto"/>
+        <w:jc w:val="both"/>
+        <w:rPr>
+          <w:rFonts w:ascii="Open Sans" w:hAnsi="Open Sans" w:cs="Open Sans"/>
+          <w:sz w:val="27"/>
+          <w:szCs w:val="27"/>
+          <w:lang w:val="pt"/>
+        </w:rPr>
+      </w:pPr>
+      <w:r>
+        <w:rPr>
+          <w:rFonts w:ascii="Open Sans" w:hAnsi="Open Sans" w:cs="Open Sans"/>
+          <w:sz w:val="27"/>
+          <w:szCs w:val="27"/>
+          <w:lang w:val="pt"/>
+        </w:rPr>
+        <w:t xml:space="preserve">Uma chave primária em uma relação determina funcionalmente todos os outros atributos não-chave na linha. </w:t>
+      </w:r>
+    </w:p>
+    <w:p>
+      <w:pPr>
+        <w:autoSpaceDE w:val="0"/>
+        <w:autoSpaceDN w:val="0"/>
+        <w:adjustRightInd w:val="0"/>
+        <w:spacing w:after="200" w:line="276" w:lineRule="auto"/>
+        <w:jc w:val="both"/>
+        <w:rPr>
+          <w:rFonts w:ascii="Open Sans" w:hAnsi="Open Sans" w:cs="Open Sans"/>
+          <w:sz w:val="27"/>
+          <w:szCs w:val="27"/>
+          <w:lang w:val="pt"/>
+        </w:rPr>
+      </w:pPr>
+      <w:r>
+        <w:rPr>
+          <w:rFonts w:ascii="Open Sans" w:hAnsi="Open Sans" w:cs="Open Sans"/>
+          <w:sz w:val="27"/>
+          <w:szCs w:val="27"/>
+          <w:lang w:val="pt"/>
+        </w:rPr>
+        <w:t>Dependência Funcional Total</w:t>
+      </w:r>
+    </w:p>
+    <w:p>
+      <w:pPr>
+        <w:autoSpaceDE w:val="0"/>
+        <w:autoSpaceDN w:val="0"/>
+        <w:adjustRightInd w:val="0"/>
+        <w:spacing w:after="200" w:line="276" w:lineRule="auto"/>
+        <w:jc w:val="both"/>
+        <w:rPr>
+          <w:rFonts w:ascii="Open Sans" w:hAnsi="Open Sans" w:cs="Open Sans"/>
+          <w:sz w:val="27"/>
+          <w:szCs w:val="27"/>
+          <w:lang w:val="pt"/>
+        </w:rPr>
+      </w:pPr>
+      <w:r>
+        <w:rPr>
+          <w:rFonts w:ascii="Open Sans" w:hAnsi="Open Sans" w:cs="Open Sans"/>
+          <w:sz w:val="27"/>
+          <w:szCs w:val="27"/>
+          <w:lang w:val="pt"/>
+        </w:rPr>
+        <w:t xml:space="preserve">Em uma relação com um PK composta, um atributo não-chave que depende dessa PK como um todo, e não somente de parte dela, é dito como possuindo Dependência Funcional Total.  </w:t>
+      </w:r>
+    </w:p>
+    <w:p>
+      <w:pPr>
+        <w:autoSpaceDE w:val="0"/>
+        <w:autoSpaceDN w:val="0"/>
+        <w:adjustRightInd w:val="0"/>
+        <w:spacing w:after="200" w:line="276" w:lineRule="auto"/>
+        <w:jc w:val="center"/>
+        <w:rPr>
+          <w:rFonts w:ascii="Open Sans" w:hAnsi="Open Sans" w:cs="Open Sans"/>
+          <w:sz w:val="27"/>
+          <w:szCs w:val="27"/>
+          <w:lang w:val="pt"/>
+        </w:rPr>
+      </w:pPr>
+      <w:r>
+        <w:rPr>
+          <w:noProof/>
+        </w:rPr>
+        <w:drawing>
+          <wp:inline distT="0" distB="0" distL="0" distR="0" wp14:anchorId="51182B2B" wp14:editId="2ABA3EC1">
+            <wp:extent cx="3943350" cy="2495550"/>
+            <wp:effectExtent l="0" t="0" r="0" b="0"/>
+            <wp:docPr id="32" name="Imagem 32" descr="Interface gráfica do usuário, Diagrama, Aplicativo&#10;&#10;Descrição gerada automaticamente"/>
+            <wp:cNvGraphicFramePr>
+              <a:graphicFrameLocks xmlns:a="http://schemas.openxmlformats.org/drawingml/2006/main" noChangeAspect="1"/>
+            </wp:cNvGraphicFramePr>
+            <a:graphic xmlns:a="http://schemas.openxmlformats.org/drawingml/2006/main">
+              <a:graphicData uri="http://schemas.openxmlformats.org/drawingml/2006/picture">
+                <pic:pic xmlns:pic="http://schemas.openxmlformats.org/drawingml/2006/picture">
+                  <pic:nvPicPr>
+                    <pic:cNvPr id="32" name="Imagem 32" descr="Interface gráfica do usuário, Diagrama, Aplicativo&#10;&#10;Descrição gerada automaticamente"/>
+                    <pic:cNvPicPr/>
+                  </pic:nvPicPr>
+                  <pic:blipFill>
+                    <a:blip r:embed="rId37"/>
+                    <a:stretch>
+                      <a:fillRect/>
+                    </a:stretch>
+                  </pic:blipFill>
+                  <pic:spPr>
+                    <a:xfrm>
+                      <a:off x="0" y="0"/>
+                      <a:ext cx="3943350" cy="2495550"/>
+                    </a:xfrm>
+                    <a:prstGeom prst="rect">
+                      <a:avLst/>
+                    </a:prstGeom>
+                  </pic:spPr>
+                </pic:pic>
+              </a:graphicData>
+            </a:graphic>
+          </wp:inline>
+        </w:drawing>
+      </w:r>
+    </w:p>
+    <w:p>
+      <w:pPr>
+        <w:ind w:left="4956"/>
+        <w:jc w:val="both"/>
+        <w:rPr>
+          <w:rFonts w:ascii="Open Sans" w:hAnsi="Open Sans" w:cs="Open Sans"/>
+          <w:color w:val="303030"/>
+          <w:sz w:val="14"/>
+          <w:szCs w:val="14"/>
+          <w:shd w:val="clear" w:color="auto" w:fill="FFFFFF"/>
+        </w:rPr>
+      </w:pPr>
+      <w:r>
+        <w:rPr>
+          <w:rFonts w:ascii="Open Sans" w:hAnsi="Open Sans" w:cs="Open Sans"/>
+          <w:color w:val="303030"/>
+          <w:sz w:val="14"/>
+          <w:szCs w:val="14"/>
+          <w:shd w:val="clear" w:color="auto" w:fill="FFFFFF"/>
+        </w:rPr>
+        <w:lastRenderedPageBreak/>
+        <w:t>(imagem</w:t>
+      </w:r>
+      <w:r>
+        <w:rPr>
+          <w:rFonts w:ascii="Open Sans" w:hAnsi="Open Sans" w:cs="Open Sans"/>
+          <w:color w:val="303030"/>
+          <w:sz w:val="14"/>
+          <w:szCs w:val="14"/>
+          <w:shd w:val="clear" w:color="auto" w:fill="FFFFFF"/>
+        </w:rPr>
+        <w:t xml:space="preserve"> 18</w:t>
+      </w:r>
+      <w:r>
+        <w:rPr>
+          <w:rFonts w:ascii="Open Sans" w:hAnsi="Open Sans" w:cs="Open Sans"/>
+          <w:color w:val="303030"/>
+          <w:sz w:val="14"/>
+          <w:szCs w:val="14"/>
+          <w:shd w:val="clear" w:color="auto" w:fill="FFFFFF"/>
+        </w:rPr>
+        <w:t xml:space="preserve">: retirada através da função </w:t>
+      </w:r>
+      <w:proofErr w:type="spellStart"/>
+      <w:r>
+        <w:rPr>
+          <w:rFonts w:ascii="Open Sans" w:hAnsi="Open Sans" w:cs="Open Sans"/>
+          <w:color w:val="303030"/>
+          <w:sz w:val="14"/>
+          <w:szCs w:val="14"/>
+          <w:shd w:val="clear" w:color="auto" w:fill="FFFFFF"/>
+        </w:rPr>
+        <w:t>PrintScreen</w:t>
+      </w:r>
+      <w:proofErr w:type="spellEnd"/>
+      <w:r>
+        <w:rPr>
+          <w:rFonts w:ascii="Open Sans" w:hAnsi="Open Sans" w:cs="Open Sans"/>
+          <w:color w:val="303030"/>
+          <w:sz w:val="14"/>
+          <w:szCs w:val="14"/>
+          <w:shd w:val="clear" w:color="auto" w:fill="FFFFFF"/>
+        </w:rPr>
+        <w:t xml:space="preserve"> </w:t>
+      </w:r>
+      <w:r>
+        <w:rPr>
+          <w:rFonts w:ascii="Open Sans" w:hAnsi="Open Sans" w:cs="Open Sans"/>
+          <w:color w:val="303030"/>
+          <w:sz w:val="14"/>
+          <w:szCs w:val="14"/>
+          <w:shd w:val="clear" w:color="auto" w:fill="FFFFFF"/>
+        </w:rPr>
+        <w:t xml:space="preserve">do Youtube </w:t>
+      </w:r>
+      <w:r>
+        <w:rPr>
+          <w:rFonts w:ascii="Open Sans" w:hAnsi="Open Sans" w:cs="Open Sans"/>
+          <w:color w:val="303030"/>
+          <w:sz w:val="14"/>
+          <w:szCs w:val="14"/>
+          <w:shd w:val="clear" w:color="auto" w:fill="FFFFFF"/>
+        </w:rPr>
+        <w:t>dia 0</w:t>
+      </w:r>
+      <w:r>
+        <w:rPr>
+          <w:rFonts w:ascii="Open Sans" w:hAnsi="Open Sans" w:cs="Open Sans"/>
+          <w:color w:val="303030"/>
+          <w:sz w:val="14"/>
+          <w:szCs w:val="14"/>
+          <w:shd w:val="clear" w:color="auto" w:fill="FFFFFF"/>
+        </w:rPr>
+        <w:t>9</w:t>
+      </w:r>
+      <w:r>
+        <w:rPr>
+          <w:rFonts w:ascii="Open Sans" w:hAnsi="Open Sans" w:cs="Open Sans"/>
+          <w:color w:val="303030"/>
+          <w:sz w:val="14"/>
+          <w:szCs w:val="14"/>
+          <w:shd w:val="clear" w:color="auto" w:fill="FFFFFF"/>
+        </w:rPr>
+        <w:t>/03/2023)</w:t>
+      </w:r>
+    </w:p>
+    <w:p>
+      <w:pPr>
+        <w:autoSpaceDE w:val="0"/>
+        <w:autoSpaceDN w:val="0"/>
+        <w:adjustRightInd w:val="0"/>
+        <w:spacing w:after="200" w:line="276" w:lineRule="auto"/>
+        <w:jc w:val="both"/>
+        <w:rPr>
+          <w:rFonts w:ascii="Open Sans" w:hAnsi="Open Sans" w:cs="Open Sans"/>
+          <w:sz w:val="27"/>
+          <w:szCs w:val="27"/>
+          <w:lang w:val="pt"/>
+        </w:rPr>
+      </w:pPr>
+      <w:r>
+        <w:rPr>
+          <w:rFonts w:ascii="Open Sans" w:hAnsi="Open Sans" w:cs="Open Sans"/>
+          <w:sz w:val="27"/>
+          <w:szCs w:val="27"/>
+          <w:lang w:val="pt"/>
+        </w:rPr>
+        <w:t>No exemplo acima, a entidade Item-Pedido onde constam 3 atributos sendo 2 deles com chave PK onde o 3 atributo possui dependência de 2 atributos PK, logo sendo uma dependência funcional total.</w:t>
+      </w:r>
+    </w:p>
+    <w:p>
+      <w:pPr>
+        <w:autoSpaceDE w:val="0"/>
+        <w:autoSpaceDN w:val="0"/>
+        <w:adjustRightInd w:val="0"/>
+        <w:spacing w:after="200" w:line="276" w:lineRule="auto"/>
+        <w:jc w:val="both"/>
+        <w:rPr>
+          <w:rFonts w:ascii="Open Sans" w:hAnsi="Open Sans" w:cs="Open Sans"/>
+          <w:sz w:val="27"/>
+          <w:szCs w:val="27"/>
+          <w:lang w:val="pt"/>
+        </w:rPr>
+      </w:pPr>
+    </w:p>
+    <w:p>
+      <w:pPr>
+        <w:autoSpaceDE w:val="0"/>
+        <w:autoSpaceDN w:val="0"/>
+        <w:adjustRightInd w:val="0"/>
+        <w:spacing w:after="200" w:line="276" w:lineRule="auto"/>
+        <w:jc w:val="both"/>
+        <w:rPr>
+          <w:rFonts w:ascii="Open Sans" w:hAnsi="Open Sans" w:cs="Open Sans"/>
+          <w:sz w:val="27"/>
+          <w:szCs w:val="27"/>
+          <w:lang w:val="pt"/>
+        </w:rPr>
+      </w:pPr>
+      <w:r>
+        <w:rPr>
+          <w:rFonts w:ascii="Open Sans" w:hAnsi="Open Sans" w:cs="Open Sans"/>
+          <w:sz w:val="27"/>
+          <w:szCs w:val="27"/>
+          <w:lang w:val="pt"/>
+        </w:rPr>
+        <w:t xml:space="preserve">Dependência Funcional Parcial </w:t>
+      </w:r>
+    </w:p>
+    <w:p>
+      <w:pPr>
+        <w:autoSpaceDE w:val="0"/>
+        <w:autoSpaceDN w:val="0"/>
+        <w:adjustRightInd w:val="0"/>
+        <w:spacing w:after="200" w:line="276" w:lineRule="auto"/>
+        <w:jc w:val="both"/>
+        <w:rPr>
+          <w:rFonts w:ascii="Open Sans" w:hAnsi="Open Sans" w:cs="Open Sans"/>
+          <w:sz w:val="27"/>
+          <w:szCs w:val="27"/>
+          <w:lang w:val="pt"/>
+        </w:rPr>
+      </w:pPr>
+      <w:r>
+        <w:rPr>
+          <w:rFonts w:ascii="Open Sans" w:hAnsi="Open Sans" w:cs="Open Sans"/>
+          <w:sz w:val="27"/>
+          <w:szCs w:val="27"/>
+          <w:lang w:val="pt"/>
+        </w:rPr>
+        <w:t xml:space="preserve">É quando os atributos não-chave não dependem funcionalmente de toda a PK quando esta for composta. (PK composta diz respeito a duas PK em uma mesma entidade) </w:t>
+      </w:r>
+    </w:p>
+    <w:p>
+      <w:pPr>
+        <w:autoSpaceDE w:val="0"/>
+        <w:autoSpaceDN w:val="0"/>
+        <w:adjustRightInd w:val="0"/>
+        <w:spacing w:after="200" w:line="276" w:lineRule="auto"/>
+        <w:jc w:val="both"/>
+        <w:rPr>
+          <w:rFonts w:ascii="Open Sans" w:hAnsi="Open Sans" w:cs="Open Sans"/>
+          <w:sz w:val="27"/>
+          <w:szCs w:val="27"/>
+          <w:lang w:val="pt"/>
+        </w:rPr>
+      </w:pPr>
+      <w:r>
+        <w:rPr>
+          <w:rFonts w:ascii="Open Sans" w:hAnsi="Open Sans" w:cs="Open Sans"/>
+          <w:sz w:val="27"/>
+          <w:szCs w:val="27"/>
+          <w:lang w:val="pt"/>
+        </w:rPr>
+        <w:t xml:space="preserve">Ou seja, existem uma dependência funciona, mas somente de uma parte da chave primária. </w:t>
+      </w:r>
+    </w:p>
+    <w:p>
+      <w:pPr>
+        <w:autoSpaceDE w:val="0"/>
+        <w:autoSpaceDN w:val="0"/>
+        <w:adjustRightInd w:val="0"/>
+        <w:spacing w:after="200" w:line="276" w:lineRule="auto"/>
+        <w:jc w:val="center"/>
+        <w:rPr>
+          <w:rFonts w:ascii="Open Sans" w:hAnsi="Open Sans" w:cs="Open Sans"/>
+          <w:sz w:val="27"/>
+          <w:szCs w:val="27"/>
+          <w:lang w:val="pt"/>
+        </w:rPr>
+      </w:pPr>
+      <w:r>
+        <w:rPr>
+          <w:noProof/>
+        </w:rPr>
+        <w:drawing>
+          <wp:inline distT="0" distB="0" distL="0" distR="0" wp14:anchorId="42EA7978" wp14:editId="3842BD8C">
+            <wp:extent cx="3819525" cy="2905125"/>
+            <wp:effectExtent l="0" t="0" r="9525" b="9525"/>
+            <wp:docPr id="33" name="Imagem 33" descr="Interface gráfica do usuário, Diagrama&#10;&#10;Descrição gerada automaticamente"/>
+            <wp:cNvGraphicFramePr>
+              <a:graphicFrameLocks xmlns:a="http://schemas.openxmlformats.org/drawingml/2006/main" noChangeAspect="1"/>
+            </wp:cNvGraphicFramePr>
+            <a:graphic xmlns:a="http://schemas.openxmlformats.org/drawingml/2006/main">
+              <a:graphicData uri="http://schemas.openxmlformats.org/drawingml/2006/picture">
+                <pic:pic xmlns:pic="http://schemas.openxmlformats.org/drawingml/2006/picture">
+                  <pic:nvPicPr>
+                    <pic:cNvPr id="33" name="Imagem 33" descr="Interface gráfica do usuário, Diagrama&#10;&#10;Descrição gerada automaticamente"/>
+                    <pic:cNvPicPr/>
+                  </pic:nvPicPr>
+                  <pic:blipFill>
+                    <a:blip r:embed="rId38"/>
+                    <a:stretch>
+                      <a:fillRect/>
+                    </a:stretch>
+                  </pic:blipFill>
+                  <pic:spPr>
+                    <a:xfrm>
+                      <a:off x="0" y="0"/>
+                      <a:ext cx="3819525" cy="2905125"/>
+                    </a:xfrm>
+                    <a:prstGeom prst="rect">
+                      <a:avLst/>
+                    </a:prstGeom>
+                  </pic:spPr>
+                </pic:pic>
+              </a:graphicData>
+            </a:graphic>
+          </wp:inline>
+        </w:drawing>
+      </w:r>
+    </w:p>
+    <w:p>
+      <w:pPr>
+        <w:ind w:left="4956"/>
+        <w:jc w:val="both"/>
+        <w:rPr>
+          <w:rFonts w:ascii="Open Sans" w:hAnsi="Open Sans" w:cs="Open Sans"/>
+          <w:color w:val="303030"/>
+          <w:sz w:val="14"/>
+          <w:szCs w:val="14"/>
+          <w:shd w:val="clear" w:color="auto" w:fill="FFFFFF"/>
+        </w:rPr>
+      </w:pPr>
+      <w:r>
+        <w:rPr>
+          <w:rFonts w:ascii="Open Sans" w:hAnsi="Open Sans" w:cs="Open Sans"/>
+          <w:color w:val="303030"/>
+          <w:sz w:val="14"/>
+          <w:szCs w:val="14"/>
+          <w:shd w:val="clear" w:color="auto" w:fill="FFFFFF"/>
+        </w:rPr>
+        <w:t>(imagem</w:t>
+      </w:r>
+      <w:r>
+        <w:rPr>
+          <w:rFonts w:ascii="Open Sans" w:hAnsi="Open Sans" w:cs="Open Sans"/>
+          <w:color w:val="303030"/>
+          <w:sz w:val="14"/>
+          <w:szCs w:val="14"/>
+          <w:shd w:val="clear" w:color="auto" w:fill="FFFFFF"/>
+        </w:rPr>
+        <w:t xml:space="preserve"> 18</w:t>
+      </w:r>
+      <w:r>
+        <w:rPr>
+          <w:rFonts w:ascii="Open Sans" w:hAnsi="Open Sans" w:cs="Open Sans"/>
+          <w:color w:val="303030"/>
+          <w:sz w:val="14"/>
+          <w:szCs w:val="14"/>
+          <w:shd w:val="clear" w:color="auto" w:fill="FFFFFF"/>
+        </w:rPr>
+        <w:t xml:space="preserve">: retirada através da função </w:t>
+      </w:r>
+      <w:proofErr w:type="spellStart"/>
+      <w:r>
+        <w:rPr>
+          <w:rFonts w:ascii="Open Sans" w:hAnsi="Open Sans" w:cs="Open Sans"/>
+          <w:color w:val="303030"/>
+          <w:sz w:val="14"/>
+          <w:szCs w:val="14"/>
+          <w:shd w:val="clear" w:color="auto" w:fill="FFFFFF"/>
+        </w:rPr>
+        <w:t>PrintScreen</w:t>
+      </w:r>
+      <w:proofErr w:type="spellEnd"/>
+      <w:r>
+        <w:rPr>
+          <w:rFonts w:ascii="Open Sans" w:hAnsi="Open Sans" w:cs="Open Sans"/>
+          <w:color w:val="303030"/>
+          <w:sz w:val="14"/>
+          <w:szCs w:val="14"/>
+          <w:shd w:val="clear" w:color="auto" w:fill="FFFFFF"/>
+        </w:rPr>
+        <w:t xml:space="preserve"> </w:t>
+      </w:r>
+      <w:r>
+        <w:rPr>
+          <w:rFonts w:ascii="Open Sans" w:hAnsi="Open Sans" w:cs="Open Sans"/>
+          <w:color w:val="303030"/>
+          <w:sz w:val="14"/>
+          <w:szCs w:val="14"/>
+          <w:shd w:val="clear" w:color="auto" w:fill="FFFFFF"/>
+        </w:rPr>
+        <w:t xml:space="preserve">do Youtube </w:t>
+      </w:r>
+      <w:r>
+        <w:rPr>
+          <w:rFonts w:ascii="Open Sans" w:hAnsi="Open Sans" w:cs="Open Sans"/>
+          <w:color w:val="303030"/>
+          <w:sz w:val="14"/>
+          <w:szCs w:val="14"/>
+          <w:shd w:val="clear" w:color="auto" w:fill="FFFFFF"/>
+        </w:rPr>
+        <w:t>dia 0</w:t>
+      </w:r>
+      <w:r>
+        <w:rPr>
+          <w:rFonts w:ascii="Open Sans" w:hAnsi="Open Sans" w:cs="Open Sans"/>
+          <w:color w:val="303030"/>
+          <w:sz w:val="14"/>
+          <w:szCs w:val="14"/>
+          <w:shd w:val="clear" w:color="auto" w:fill="FFFFFF"/>
+        </w:rPr>
+        <w:t>9</w:t>
+      </w:r>
+      <w:r>
+        <w:rPr>
+          <w:rFonts w:ascii="Open Sans" w:hAnsi="Open Sans" w:cs="Open Sans"/>
+          <w:color w:val="303030"/>
+          <w:sz w:val="14"/>
+          <w:szCs w:val="14"/>
+          <w:shd w:val="clear" w:color="auto" w:fill="FFFFFF"/>
+        </w:rPr>
+        <w:t>/03/2023)</w:t>
+      </w:r>
+    </w:p>
+    <w:p>
+      <w:pPr>
+        <w:autoSpaceDE w:val="0"/>
+        <w:autoSpaceDN w:val="0"/>
+        <w:adjustRightInd w:val="0"/>
+        <w:spacing w:after="200" w:line="276" w:lineRule="auto"/>
+        <w:jc w:val="both"/>
+        <w:rPr>
+          <w:rFonts w:ascii="Open Sans" w:hAnsi="Open Sans" w:cs="Open Sans"/>
+          <w:sz w:val="27"/>
+          <w:szCs w:val="27"/>
+          <w:lang w:val="pt"/>
+        </w:rPr>
+      </w:pPr>
+      <w:r>
+        <w:rPr>
+          <w:rFonts w:ascii="Open Sans" w:hAnsi="Open Sans" w:cs="Open Sans"/>
+          <w:sz w:val="27"/>
+          <w:szCs w:val="27"/>
+          <w:lang w:val="pt"/>
+        </w:rPr>
+        <w:t xml:space="preserve">No exemplo acima, a entidade de nome Matriculas possui dois atributos PK onde um 3 atributo possui dependência em uma só PK. </w:t>
+      </w:r>
+    </w:p>
+    <w:p>
+      <w:pPr>
+        <w:autoSpaceDE w:val="0"/>
+        <w:autoSpaceDN w:val="0"/>
+        <w:adjustRightInd w:val="0"/>
+        <w:spacing w:after="200" w:line="276" w:lineRule="auto"/>
+        <w:jc w:val="both"/>
+        <w:rPr>
+          <w:rFonts w:ascii="Open Sans" w:hAnsi="Open Sans" w:cs="Open Sans"/>
+          <w:sz w:val="27"/>
+          <w:szCs w:val="27"/>
+          <w:lang w:val="pt"/>
+        </w:rPr>
+      </w:pPr>
+    </w:p>
+    <w:p>
+      <w:pPr>
+        <w:autoSpaceDE w:val="0"/>
+        <w:autoSpaceDN w:val="0"/>
+        <w:adjustRightInd w:val="0"/>
+        <w:spacing w:after="200" w:line="276" w:lineRule="auto"/>
+        <w:jc w:val="both"/>
+        <w:rPr>
+          <w:rFonts w:ascii="Open Sans" w:hAnsi="Open Sans" w:cs="Open Sans"/>
+          <w:sz w:val="27"/>
+          <w:szCs w:val="27"/>
+          <w:lang w:val="pt"/>
+        </w:rPr>
+      </w:pPr>
+      <w:r>
+        <w:rPr>
+          <w:rFonts w:ascii="Open Sans" w:hAnsi="Open Sans" w:cs="Open Sans"/>
+          <w:sz w:val="27"/>
+          <w:szCs w:val="27"/>
+          <w:lang w:val="pt"/>
+        </w:rPr>
+        <w:t xml:space="preserve">Dependência Funcional Transitiva </w:t>
+      </w:r>
+    </w:p>
+    <w:p>
+      <w:pPr>
+        <w:autoSpaceDE w:val="0"/>
+        <w:autoSpaceDN w:val="0"/>
+        <w:adjustRightInd w:val="0"/>
+        <w:spacing w:after="200" w:line="276" w:lineRule="auto"/>
+        <w:jc w:val="both"/>
+        <w:rPr>
+          <w:rFonts w:ascii="Open Sans" w:hAnsi="Open Sans" w:cs="Open Sans"/>
+          <w:sz w:val="27"/>
+          <w:szCs w:val="27"/>
+          <w:lang w:val="pt"/>
+        </w:rPr>
+      </w:pPr>
+      <w:r>
+        <w:rPr>
+          <w:rFonts w:ascii="Open Sans" w:hAnsi="Open Sans" w:cs="Open Sans"/>
+          <w:sz w:val="27"/>
+          <w:szCs w:val="27"/>
+          <w:lang w:val="pt"/>
+        </w:rPr>
+        <w:lastRenderedPageBreak/>
+        <w:t xml:space="preserve">Ocorre quando um campo não depende diretamente da chave primária da tabela (nem mesmo parcialmente), mas depende de um outro campo não-chave.  </w:t>
+      </w:r>
+    </w:p>
+    <w:p>
+      <w:pPr>
+        <w:autoSpaceDE w:val="0"/>
+        <w:autoSpaceDN w:val="0"/>
+        <w:adjustRightInd w:val="0"/>
+        <w:spacing w:after="200" w:line="276" w:lineRule="auto"/>
+        <w:jc w:val="center"/>
+        <w:rPr>
+          <w:rFonts w:ascii="Open Sans" w:hAnsi="Open Sans" w:cs="Open Sans"/>
+          <w:sz w:val="27"/>
+          <w:szCs w:val="27"/>
+          <w:lang w:val="pt"/>
+        </w:rPr>
+      </w:pPr>
+      <w:r>
+        <w:rPr>
+          <w:noProof/>
+        </w:rPr>
+        <w:drawing>
+          <wp:inline distT="0" distB="0" distL="0" distR="0" wp14:anchorId="0C134865" wp14:editId="5ACD0582">
+            <wp:extent cx="3905250" cy="2752725"/>
+            <wp:effectExtent l="0" t="0" r="0" b="9525"/>
+            <wp:docPr id="34" name="Imagem 34" descr="Interface gráfica do usuário, Diagrama&#10;&#10;Descrição gerada automaticamente"/>
+            <wp:cNvGraphicFramePr>
+              <a:graphicFrameLocks xmlns:a="http://schemas.openxmlformats.org/drawingml/2006/main" noChangeAspect="1"/>
+            </wp:cNvGraphicFramePr>
+            <a:graphic xmlns:a="http://schemas.openxmlformats.org/drawingml/2006/main">
+              <a:graphicData uri="http://schemas.openxmlformats.org/drawingml/2006/picture">
+                <pic:pic xmlns:pic="http://schemas.openxmlformats.org/drawingml/2006/picture">
+                  <pic:nvPicPr>
+                    <pic:cNvPr id="34" name="Imagem 34" descr="Interface gráfica do usuário, Diagrama&#10;&#10;Descrição gerada automaticamente"/>
+                    <pic:cNvPicPr/>
+                  </pic:nvPicPr>
+                  <pic:blipFill>
+                    <a:blip r:embed="rId39"/>
+                    <a:stretch>
+                      <a:fillRect/>
+                    </a:stretch>
+                  </pic:blipFill>
+                  <pic:spPr>
+                    <a:xfrm>
+                      <a:off x="0" y="0"/>
+                      <a:ext cx="3905250" cy="2752725"/>
+                    </a:xfrm>
+                    <a:prstGeom prst="rect">
+                      <a:avLst/>
+                    </a:prstGeom>
+                  </pic:spPr>
+                </pic:pic>
+              </a:graphicData>
+            </a:graphic>
+          </wp:inline>
+        </w:drawing>
+      </w:r>
+    </w:p>
+    <w:p>
+      <w:pPr>
+        <w:ind w:left="4956"/>
+        <w:jc w:val="both"/>
+        <w:rPr>
+          <w:rFonts w:ascii="Open Sans" w:hAnsi="Open Sans" w:cs="Open Sans"/>
+          <w:color w:val="303030"/>
+          <w:sz w:val="14"/>
+          <w:szCs w:val="14"/>
+          <w:shd w:val="clear" w:color="auto" w:fill="FFFFFF"/>
+        </w:rPr>
+      </w:pPr>
+      <w:r>
+        <w:rPr>
+          <w:rFonts w:ascii="Open Sans" w:hAnsi="Open Sans" w:cs="Open Sans"/>
+          <w:color w:val="303030"/>
+          <w:sz w:val="14"/>
+          <w:szCs w:val="14"/>
+          <w:shd w:val="clear" w:color="auto" w:fill="FFFFFF"/>
+        </w:rPr>
+        <w:t>(imagem</w:t>
+      </w:r>
+      <w:r>
+        <w:rPr>
+          <w:rFonts w:ascii="Open Sans" w:hAnsi="Open Sans" w:cs="Open Sans"/>
+          <w:color w:val="303030"/>
+          <w:sz w:val="14"/>
+          <w:szCs w:val="14"/>
+          <w:shd w:val="clear" w:color="auto" w:fill="FFFFFF"/>
+        </w:rPr>
+        <w:t xml:space="preserve"> 18</w:t>
+      </w:r>
+      <w:r>
+        <w:rPr>
+          <w:rFonts w:ascii="Open Sans" w:hAnsi="Open Sans" w:cs="Open Sans"/>
+          <w:color w:val="303030"/>
+          <w:sz w:val="14"/>
+          <w:szCs w:val="14"/>
+          <w:shd w:val="clear" w:color="auto" w:fill="FFFFFF"/>
+        </w:rPr>
+        <w:t xml:space="preserve">: retirada através da função </w:t>
+      </w:r>
+      <w:proofErr w:type="spellStart"/>
+      <w:r>
+        <w:rPr>
+          <w:rFonts w:ascii="Open Sans" w:hAnsi="Open Sans" w:cs="Open Sans"/>
+          <w:color w:val="303030"/>
+          <w:sz w:val="14"/>
+          <w:szCs w:val="14"/>
+          <w:shd w:val="clear" w:color="auto" w:fill="FFFFFF"/>
+        </w:rPr>
+        <w:t>PrintScreen</w:t>
+      </w:r>
+      <w:proofErr w:type="spellEnd"/>
+      <w:r>
+        <w:rPr>
+          <w:rFonts w:ascii="Open Sans" w:hAnsi="Open Sans" w:cs="Open Sans"/>
+          <w:color w:val="303030"/>
+          <w:sz w:val="14"/>
+          <w:szCs w:val="14"/>
+          <w:shd w:val="clear" w:color="auto" w:fill="FFFFFF"/>
+        </w:rPr>
+        <w:t xml:space="preserve"> </w:t>
+      </w:r>
+      <w:r>
+        <w:rPr>
+          <w:rFonts w:ascii="Open Sans" w:hAnsi="Open Sans" w:cs="Open Sans"/>
+          <w:color w:val="303030"/>
+          <w:sz w:val="14"/>
+          <w:szCs w:val="14"/>
+          <w:shd w:val="clear" w:color="auto" w:fill="FFFFFF"/>
+        </w:rPr>
+        <w:t xml:space="preserve">do Youtube </w:t>
+      </w:r>
+      <w:r>
+        <w:rPr>
+          <w:rFonts w:ascii="Open Sans" w:hAnsi="Open Sans" w:cs="Open Sans"/>
+          <w:color w:val="303030"/>
+          <w:sz w:val="14"/>
+          <w:szCs w:val="14"/>
+          <w:shd w:val="clear" w:color="auto" w:fill="FFFFFF"/>
+        </w:rPr>
+        <w:t>dia 0</w:t>
+      </w:r>
+      <w:r>
+        <w:rPr>
+          <w:rFonts w:ascii="Open Sans" w:hAnsi="Open Sans" w:cs="Open Sans"/>
+          <w:color w:val="303030"/>
+          <w:sz w:val="14"/>
+          <w:szCs w:val="14"/>
+          <w:shd w:val="clear" w:color="auto" w:fill="FFFFFF"/>
+        </w:rPr>
+        <w:t>9</w:t>
+      </w:r>
+      <w:r>
+        <w:rPr>
+          <w:rFonts w:ascii="Open Sans" w:hAnsi="Open Sans" w:cs="Open Sans"/>
+          <w:color w:val="303030"/>
+          <w:sz w:val="14"/>
+          <w:szCs w:val="14"/>
+          <w:shd w:val="clear" w:color="auto" w:fill="FFFFFF"/>
+        </w:rPr>
+        <w:t>/03/2023)</w:t>
+      </w:r>
+    </w:p>
+    <w:p>
+      <w:pPr>
+        <w:autoSpaceDE w:val="0"/>
+        <w:autoSpaceDN w:val="0"/>
+        <w:adjustRightInd w:val="0"/>
+        <w:spacing w:after="200" w:line="276" w:lineRule="auto"/>
+        <w:jc w:val="both"/>
+        <w:rPr>
+          <w:rFonts w:ascii="Open Sans" w:hAnsi="Open Sans" w:cs="Open Sans"/>
+          <w:sz w:val="27"/>
+          <w:szCs w:val="27"/>
+          <w:lang w:val="pt"/>
+        </w:rPr>
+      </w:pPr>
+      <w:r>
+        <w:rPr>
+          <w:rFonts w:ascii="Open Sans" w:hAnsi="Open Sans" w:cs="Open Sans"/>
+          <w:sz w:val="27"/>
+          <w:szCs w:val="27"/>
+          <w:lang w:val="pt"/>
+        </w:rPr>
+        <w:t xml:space="preserve">No exemplo acima, o atributo </w:t>
+      </w:r>
+      <w:proofErr w:type="spellStart"/>
+      <w:r>
+        <w:rPr>
+          <w:rFonts w:ascii="Open Sans" w:hAnsi="Open Sans" w:cs="Open Sans"/>
+          <w:sz w:val="27"/>
+          <w:szCs w:val="27"/>
+          <w:lang w:val="pt"/>
+        </w:rPr>
+        <w:t>Nome_Vendedor</w:t>
+      </w:r>
+      <w:proofErr w:type="spellEnd"/>
+      <w:r>
+        <w:rPr>
+          <w:rFonts w:ascii="Open Sans" w:hAnsi="Open Sans" w:cs="Open Sans"/>
+          <w:sz w:val="27"/>
+          <w:szCs w:val="27"/>
+          <w:lang w:val="pt"/>
+        </w:rPr>
+        <w:t xml:space="preserve"> depende funcionalmente do </w:t>
+      </w:r>
+      <w:proofErr w:type="spellStart"/>
+      <w:r>
+        <w:rPr>
+          <w:rFonts w:ascii="Open Sans" w:hAnsi="Open Sans" w:cs="Open Sans"/>
+          <w:sz w:val="27"/>
+          <w:szCs w:val="27"/>
+          <w:lang w:val="pt"/>
+        </w:rPr>
+        <w:t>Cód_Vendedor</w:t>
+      </w:r>
+      <w:proofErr w:type="spellEnd"/>
+      <w:r>
+        <w:rPr>
+          <w:rFonts w:ascii="Open Sans" w:hAnsi="Open Sans" w:cs="Open Sans"/>
+          <w:sz w:val="27"/>
+          <w:szCs w:val="27"/>
+          <w:lang w:val="pt"/>
+        </w:rPr>
+        <w:t xml:space="preserve">, que não é chave primária na tabela.  Já o campo </w:t>
+      </w:r>
+      <w:proofErr w:type="spellStart"/>
+      <w:r>
+        <w:rPr>
+          <w:rFonts w:ascii="Open Sans" w:hAnsi="Open Sans" w:cs="Open Sans"/>
+          <w:sz w:val="27"/>
+          <w:szCs w:val="27"/>
+          <w:lang w:val="pt"/>
+        </w:rPr>
+        <w:t>Prazo_Entrega</w:t>
+      </w:r>
+      <w:proofErr w:type="spellEnd"/>
+      <w:r>
+        <w:rPr>
+          <w:rFonts w:ascii="Open Sans" w:hAnsi="Open Sans" w:cs="Open Sans"/>
+          <w:sz w:val="27"/>
+          <w:szCs w:val="27"/>
+          <w:lang w:val="pt"/>
+        </w:rPr>
+        <w:t xml:space="preserve"> depende da PK, </w:t>
+      </w:r>
+      <w:proofErr w:type="spellStart"/>
+      <w:r>
+        <w:rPr>
+          <w:rFonts w:ascii="Open Sans" w:hAnsi="Open Sans" w:cs="Open Sans"/>
+          <w:sz w:val="27"/>
+          <w:szCs w:val="27"/>
+          <w:lang w:val="pt"/>
+        </w:rPr>
+        <w:t>Num_Pedidos</w:t>
+      </w:r>
+      <w:proofErr w:type="spellEnd"/>
+      <w:r>
+        <w:rPr>
+          <w:rFonts w:ascii="Open Sans" w:hAnsi="Open Sans" w:cs="Open Sans"/>
+          <w:sz w:val="27"/>
+          <w:szCs w:val="27"/>
+          <w:lang w:val="pt"/>
+        </w:rPr>
+        <w:t xml:space="preserve">. </w:t>
+      </w:r>
+    </w:p>
+    <w:p>
+      <w:pPr>
+        <w:autoSpaceDE w:val="0"/>
+        <w:autoSpaceDN w:val="0"/>
+        <w:adjustRightInd w:val="0"/>
+        <w:spacing w:after="200" w:line="276" w:lineRule="auto"/>
+        <w:jc w:val="both"/>
+        <w:rPr>
+          <w:rFonts w:ascii="Open Sans" w:hAnsi="Open Sans" w:cs="Open Sans"/>
+          <w:sz w:val="27"/>
+          <w:szCs w:val="27"/>
+          <w:lang w:val="pt"/>
+        </w:rPr>
+      </w:pPr>
+    </w:p>
+    <w:p>
+      <w:pPr>
+        <w:autoSpaceDE w:val="0"/>
+        <w:autoSpaceDN w:val="0"/>
+        <w:adjustRightInd w:val="0"/>
+        <w:spacing w:after="200" w:line="276" w:lineRule="auto"/>
+        <w:jc w:val="both"/>
+        <w:rPr>
+          <w:rFonts w:ascii="Open Sans" w:hAnsi="Open Sans" w:cs="Open Sans"/>
+          <w:sz w:val="27"/>
+          <w:szCs w:val="27"/>
+          <w:lang w:val="pt"/>
+        </w:rPr>
+      </w:pPr>
+      <w:r>
+        <w:rPr>
+          <w:rFonts w:ascii="Open Sans" w:hAnsi="Open Sans" w:cs="Open Sans"/>
+          <w:sz w:val="27"/>
+          <w:szCs w:val="27"/>
+          <w:lang w:val="pt"/>
+        </w:rPr>
+        <w:t xml:space="preserve">Dependência Multivalorada </w:t>
+      </w:r>
+    </w:p>
+    <w:p>
+      <w:pPr>
+        <w:autoSpaceDE w:val="0"/>
+        <w:autoSpaceDN w:val="0"/>
+        <w:adjustRightInd w:val="0"/>
+        <w:spacing w:after="200" w:line="276" w:lineRule="auto"/>
+        <w:jc w:val="both"/>
+        <w:rPr>
+          <w:rFonts w:ascii="Open Sans" w:hAnsi="Open Sans" w:cs="Open Sans"/>
+          <w:sz w:val="27"/>
+          <w:szCs w:val="27"/>
+          <w:lang w:val="pt"/>
+        </w:rPr>
+      </w:pPr>
+      <w:r>
+        <w:rPr>
+          <w:rFonts w:ascii="Open Sans" w:hAnsi="Open Sans" w:cs="Open Sans"/>
+          <w:sz w:val="27"/>
+          <w:szCs w:val="27"/>
+          <w:lang w:val="pt"/>
+        </w:rPr>
+        <w:t xml:space="preserve">Ocorre quando, para cada valor de um atributo A, existe um conjunto de valores para outros atributos B e C que estão associados a ele, mas são independentes entre si.  </w:t>
+      </w:r>
+    </w:p>
+    <w:p>
+      <w:pPr>
+        <w:autoSpaceDE w:val="0"/>
+        <w:autoSpaceDN w:val="0"/>
+        <w:adjustRightInd w:val="0"/>
+        <w:spacing w:after="200" w:line="276" w:lineRule="auto"/>
+        <w:jc w:val="both"/>
+        <w:rPr>
+          <w:rFonts w:ascii="Open Sans" w:hAnsi="Open Sans" w:cs="Open Sans"/>
+          <w:sz w:val="27"/>
+          <w:szCs w:val="27"/>
+          <w:lang w:val="pt"/>
+        </w:rPr>
+      </w:pPr>
+      <w:r>
+        <w:rPr>
+          <w:rFonts w:ascii="Open Sans" w:hAnsi="Open Sans" w:cs="Open Sans"/>
+          <w:sz w:val="27"/>
+          <w:szCs w:val="27"/>
+          <w:lang w:val="pt"/>
+        </w:rPr>
+        <w:t xml:space="preserve">Sendo representada da seguinte maneira: A-&gt;&gt;B. Onde B é a coluna que depende de A. </w:t>
+      </w:r>
+    </w:p>
+    <w:p>
+      <w:pPr>
+        <w:autoSpaceDE w:val="0"/>
+        <w:autoSpaceDN w:val="0"/>
+        <w:adjustRightInd w:val="0"/>
+        <w:spacing w:after="200" w:line="276" w:lineRule="auto"/>
+        <w:jc w:val="center"/>
+        <w:rPr>
+          <w:rFonts w:ascii="Open Sans" w:hAnsi="Open Sans" w:cs="Open Sans"/>
+          <w:sz w:val="27"/>
+          <w:szCs w:val="27"/>
+          <w:lang w:val="pt"/>
+        </w:rPr>
+      </w:pPr>
+      <w:r>
+        <w:rPr>
+          <w:noProof/>
+        </w:rPr>
+        <w:lastRenderedPageBreak/>
+        <w:drawing>
+          <wp:inline distT="0" distB="0" distL="0" distR="0" wp14:anchorId="194BF25E" wp14:editId="119DB08E">
+            <wp:extent cx="3571875" cy="2619375"/>
+            <wp:effectExtent l="0" t="0" r="9525" b="9525"/>
+            <wp:docPr id="35" name="Imagem 35" descr="Tela de vídeo game&#10;&#10;Descrição gerada automaticamente"/>
+            <wp:cNvGraphicFramePr>
+              <a:graphicFrameLocks xmlns:a="http://schemas.openxmlformats.org/drawingml/2006/main" noChangeAspect="1"/>
+            </wp:cNvGraphicFramePr>
+            <a:graphic xmlns:a="http://schemas.openxmlformats.org/drawingml/2006/main">
+              <a:graphicData uri="http://schemas.openxmlformats.org/drawingml/2006/picture">
+                <pic:pic xmlns:pic="http://schemas.openxmlformats.org/drawingml/2006/picture">
+                  <pic:nvPicPr>
+                    <pic:cNvPr id="35" name="Imagem 35" descr="Tela de vídeo game&#10;&#10;Descrição gerada automaticamente"/>
+                    <pic:cNvPicPr/>
+                  </pic:nvPicPr>
+                  <pic:blipFill>
+                    <a:blip r:embed="rId40"/>
+                    <a:stretch>
+                      <a:fillRect/>
+                    </a:stretch>
+                  </pic:blipFill>
+                  <pic:spPr>
+                    <a:xfrm>
+                      <a:off x="0" y="0"/>
+                      <a:ext cx="3571875" cy="2619375"/>
+                    </a:xfrm>
+                    <a:prstGeom prst="rect">
+                      <a:avLst/>
+                    </a:prstGeom>
+                  </pic:spPr>
+                </pic:pic>
+              </a:graphicData>
+            </a:graphic>
+          </wp:inline>
+        </w:drawing>
+      </w:r>
+    </w:p>
+    <w:p>
+      <w:pPr>
+        <w:ind w:left="4956"/>
+        <w:jc w:val="both"/>
+        <w:rPr>
+          <w:rFonts w:ascii="Open Sans" w:hAnsi="Open Sans" w:cs="Open Sans"/>
+          <w:color w:val="303030"/>
+          <w:sz w:val="14"/>
+          <w:szCs w:val="14"/>
+          <w:shd w:val="clear" w:color="auto" w:fill="FFFFFF"/>
+        </w:rPr>
+      </w:pPr>
+      <w:r>
+        <w:rPr>
+          <w:rFonts w:ascii="Open Sans" w:hAnsi="Open Sans" w:cs="Open Sans"/>
+          <w:color w:val="303030"/>
+          <w:sz w:val="14"/>
+          <w:szCs w:val="14"/>
+          <w:shd w:val="clear" w:color="auto" w:fill="FFFFFF"/>
+        </w:rPr>
+        <w:t>(imagem</w:t>
+      </w:r>
+      <w:r>
+        <w:rPr>
+          <w:rFonts w:ascii="Open Sans" w:hAnsi="Open Sans" w:cs="Open Sans"/>
+          <w:color w:val="303030"/>
+          <w:sz w:val="14"/>
+          <w:szCs w:val="14"/>
+          <w:shd w:val="clear" w:color="auto" w:fill="FFFFFF"/>
+        </w:rPr>
+        <w:t xml:space="preserve"> 18</w:t>
+      </w:r>
+      <w:r>
+        <w:rPr>
+          <w:rFonts w:ascii="Open Sans" w:hAnsi="Open Sans" w:cs="Open Sans"/>
+          <w:color w:val="303030"/>
+          <w:sz w:val="14"/>
+          <w:szCs w:val="14"/>
+          <w:shd w:val="clear" w:color="auto" w:fill="FFFFFF"/>
+        </w:rPr>
+        <w:t xml:space="preserve">: retirada através da função </w:t>
+      </w:r>
+      <w:proofErr w:type="spellStart"/>
+      <w:r>
+        <w:rPr>
+          <w:rFonts w:ascii="Open Sans" w:hAnsi="Open Sans" w:cs="Open Sans"/>
+          <w:color w:val="303030"/>
+          <w:sz w:val="14"/>
+          <w:szCs w:val="14"/>
+          <w:shd w:val="clear" w:color="auto" w:fill="FFFFFF"/>
+        </w:rPr>
+        <w:t>PrintScreen</w:t>
+      </w:r>
+      <w:proofErr w:type="spellEnd"/>
+      <w:r>
+        <w:rPr>
+          <w:rFonts w:ascii="Open Sans" w:hAnsi="Open Sans" w:cs="Open Sans"/>
+          <w:color w:val="303030"/>
+          <w:sz w:val="14"/>
+          <w:szCs w:val="14"/>
+          <w:shd w:val="clear" w:color="auto" w:fill="FFFFFF"/>
+        </w:rPr>
+        <w:t xml:space="preserve"> </w:t>
+      </w:r>
+      <w:r>
+        <w:rPr>
+          <w:rFonts w:ascii="Open Sans" w:hAnsi="Open Sans" w:cs="Open Sans"/>
+          <w:color w:val="303030"/>
+          <w:sz w:val="14"/>
+          <w:szCs w:val="14"/>
+          <w:shd w:val="clear" w:color="auto" w:fill="FFFFFF"/>
+        </w:rPr>
+        <w:t xml:space="preserve">do Youtube </w:t>
+      </w:r>
+      <w:r>
+        <w:rPr>
+          <w:rFonts w:ascii="Open Sans" w:hAnsi="Open Sans" w:cs="Open Sans"/>
+          <w:color w:val="303030"/>
+          <w:sz w:val="14"/>
+          <w:szCs w:val="14"/>
+          <w:shd w:val="clear" w:color="auto" w:fill="FFFFFF"/>
+        </w:rPr>
+        <w:t>dia 0</w:t>
+      </w:r>
+      <w:r>
+        <w:rPr>
+          <w:rFonts w:ascii="Open Sans" w:hAnsi="Open Sans" w:cs="Open Sans"/>
+          <w:color w:val="303030"/>
+          <w:sz w:val="14"/>
+          <w:szCs w:val="14"/>
+          <w:shd w:val="clear" w:color="auto" w:fill="FFFFFF"/>
+        </w:rPr>
+        <w:t>9</w:t>
+      </w:r>
+      <w:r>
+        <w:rPr>
+          <w:rFonts w:ascii="Open Sans" w:hAnsi="Open Sans" w:cs="Open Sans"/>
+          <w:color w:val="303030"/>
+          <w:sz w:val="14"/>
+          <w:szCs w:val="14"/>
+          <w:shd w:val="clear" w:color="auto" w:fill="FFFFFF"/>
+        </w:rPr>
+        <w:t>/03/2023)</w:t>
+      </w:r>
+    </w:p>
+    <w:p>
+      <w:pPr>
+        <w:autoSpaceDE w:val="0"/>
+        <w:autoSpaceDN w:val="0"/>
+        <w:adjustRightInd w:val="0"/>
+        <w:spacing w:after="200" w:line="276" w:lineRule="auto"/>
+        <w:jc w:val="both"/>
+        <w:rPr>
+          <w:rFonts w:ascii="Open Sans" w:hAnsi="Open Sans" w:cs="Open Sans"/>
+          <w:sz w:val="27"/>
+          <w:szCs w:val="27"/>
+          <w:lang w:val="pt"/>
+        </w:rPr>
+      </w:pPr>
+      <w:r>
+        <w:rPr>
+          <w:rFonts w:ascii="Open Sans" w:hAnsi="Open Sans" w:cs="Open Sans"/>
+          <w:sz w:val="27"/>
+          <w:szCs w:val="27"/>
+          <w:lang w:val="pt"/>
+        </w:rPr>
+        <w:t xml:space="preserve">Ano e Cor são independentes entre si e dependem do modelo do carro. Essas duas colunas são dependentes multivalorados do modelo. </w:t>
+      </w:r>
+    </w:p>
+    <w:p>
+      <w:pPr>
+        <w:autoSpaceDE w:val="0"/>
+        <w:autoSpaceDN w:val="0"/>
+        <w:adjustRightInd w:val="0"/>
+        <w:spacing w:after="200" w:line="276" w:lineRule="auto"/>
+        <w:rPr>
+          <w:rFonts w:ascii="Open Sans" w:hAnsi="Open Sans" w:cs="Open Sans"/>
+          <w:sz w:val="27"/>
+          <w:szCs w:val="27"/>
+          <w:lang w:val="pt"/>
+        </w:rPr>
+      </w:pPr>
+    </w:p>
+    <w:p>
+      <w:pPr>
+        <w:autoSpaceDE w:val="0"/>
+        <w:autoSpaceDN w:val="0"/>
+        <w:adjustRightInd w:val="0"/>
+        <w:spacing w:after="200" w:line="276" w:lineRule="auto"/>
+        <w:rPr>
+          <w:rFonts w:ascii="Open Sans" w:hAnsi="Open Sans" w:cs="Open Sans"/>
+          <w:sz w:val="27"/>
+          <w:szCs w:val="27"/>
+          <w:lang w:val="pt"/>
+        </w:rPr>
+      </w:pPr>
+      <w:r>
+        <w:rPr>
+          <w:rFonts w:ascii="Open Sans" w:hAnsi="Open Sans" w:cs="Open Sans"/>
+          <w:sz w:val="27"/>
+          <w:szCs w:val="27"/>
+          <w:lang w:val="pt"/>
+        </w:rPr>
+        <w:t xml:space="preserve">Normalização </w:t>
+      </w:r>
+    </w:p>
+    <w:p>
+      <w:pPr>
+        <w:autoSpaceDE w:val="0"/>
+        <w:autoSpaceDN w:val="0"/>
+        <w:adjustRightInd w:val="0"/>
+        <w:spacing w:after="200" w:line="276" w:lineRule="auto"/>
+        <w:rPr>
+          <w:rFonts w:ascii="Open Sans" w:hAnsi="Open Sans" w:cs="Open Sans"/>
+          <w:sz w:val="27"/>
+          <w:szCs w:val="27"/>
+          <w:lang w:val="pt"/>
+        </w:rPr>
+      </w:pPr>
+      <w:r>
+        <w:rPr>
+          <w:rFonts w:ascii="Open Sans" w:hAnsi="Open Sans" w:cs="Open Sans"/>
+          <w:sz w:val="27"/>
+          <w:szCs w:val="27"/>
+          <w:lang w:val="pt"/>
+        </w:rPr>
+        <w:t xml:space="preserve">Consiste em um processo de análise de uma relação para assegurar que seja bem formada. </w:t>
+      </w:r>
+    </w:p>
+    <w:p>
+      <w:pPr>
+        <w:autoSpaceDE w:val="0"/>
+        <w:autoSpaceDN w:val="0"/>
+        <w:adjustRightInd w:val="0"/>
+        <w:spacing w:after="200" w:line="276" w:lineRule="auto"/>
+        <w:rPr>
+          <w:rFonts w:ascii="Open Sans" w:hAnsi="Open Sans" w:cs="Open Sans"/>
+          <w:sz w:val="27"/>
+          <w:szCs w:val="27"/>
+          <w:lang w:val="pt"/>
+        </w:rPr>
+      </w:pPr>
+      <w:r>
+        <w:rPr>
+          <w:rFonts w:ascii="Open Sans" w:hAnsi="Open Sans" w:cs="Open Sans"/>
+          <w:sz w:val="27"/>
+          <w:szCs w:val="27"/>
+          <w:lang w:val="pt"/>
+        </w:rPr>
+        <w:t xml:space="preserve">Decompor relações com anomalias para produzir relações menores e bem estruturados. Ou seja, em uma relação normalizada podemos inserir, excluir ou modificar registros sem criar anomalias. </w:t>
+      </w:r>
+    </w:p>
+    <w:p>
+      <w:pPr>
+        <w:autoSpaceDE w:val="0"/>
+        <w:autoSpaceDN w:val="0"/>
+        <w:adjustRightInd w:val="0"/>
+        <w:spacing w:after="200" w:line="276" w:lineRule="auto"/>
+        <w:rPr>
+          <w:rFonts w:ascii="Open Sans" w:hAnsi="Open Sans" w:cs="Open Sans"/>
+          <w:sz w:val="27"/>
+          <w:szCs w:val="27"/>
+          <w:lang w:val="pt"/>
+        </w:rPr>
+      </w:pPr>
+      <w:r>
+        <w:rPr>
+          <w:rFonts w:ascii="Open Sans" w:hAnsi="Open Sans" w:cs="Open Sans"/>
+          <w:sz w:val="27"/>
+          <w:szCs w:val="27"/>
+          <w:lang w:val="pt"/>
+        </w:rPr>
+        <w:t>O processo de normalização aplica a um esquema de relação uma série de testes para certificar que ele satisfaça uma Forma Normal (FN).</w:t>
+      </w:r>
+    </w:p>
+    <w:p>
+      <w:pPr>
+        <w:autoSpaceDE w:val="0"/>
+        <w:autoSpaceDN w:val="0"/>
+        <w:adjustRightInd w:val="0"/>
+        <w:spacing w:after="200" w:line="276" w:lineRule="auto"/>
+        <w:rPr>
+          <w:rFonts w:ascii="Open Sans" w:hAnsi="Open Sans" w:cs="Open Sans"/>
+          <w:sz w:val="27"/>
+          <w:szCs w:val="27"/>
+          <w:lang w:val="pt"/>
+        </w:rPr>
+      </w:pPr>
+      <w:r>
+        <w:rPr>
+          <w:rFonts w:ascii="Open Sans" w:hAnsi="Open Sans" w:cs="Open Sans"/>
+          <w:sz w:val="27"/>
+          <w:szCs w:val="27"/>
+          <w:lang w:val="pt"/>
+        </w:rPr>
+        <w:t xml:space="preserve">O objetivo da normalização é analisar esquemas de relação (tabelas)  com base em suas dependências funcionais e chaves primárias para:  </w:t>
+      </w:r>
+    </w:p>
+    <w:p>
+      <w:pPr>
+        <w:pStyle w:val="PargrafodaLista"/>
+        <w:numPr>
+          <w:ilvl w:val="0"/>
+          <w:numId w:val="17"/>
+        </w:numPr>
+        <w:autoSpaceDE w:val="0"/>
+        <w:autoSpaceDN w:val="0"/>
+        <w:adjustRightInd w:val="0"/>
+        <w:spacing w:after="200" w:line="276" w:lineRule="auto"/>
+        <w:rPr>
+          <w:rFonts w:ascii="Open Sans" w:hAnsi="Open Sans" w:cs="Open Sans"/>
+          <w:sz w:val="27"/>
+          <w:szCs w:val="27"/>
+          <w:lang w:val="pt"/>
+        </w:rPr>
+      </w:pPr>
+      <w:r>
+        <w:rPr>
+          <w:rFonts w:ascii="Open Sans" w:hAnsi="Open Sans" w:cs="Open Sans"/>
+          <w:sz w:val="27"/>
+          <w:szCs w:val="27"/>
+          <w:lang w:val="pt"/>
+        </w:rPr>
+        <w:t>Minimizar Redundâncias</w:t>
+      </w:r>
+    </w:p>
+    <w:p>
+      <w:pPr>
+        <w:pStyle w:val="PargrafodaLista"/>
+        <w:numPr>
+          <w:ilvl w:val="0"/>
+          <w:numId w:val="17"/>
+        </w:numPr>
+        <w:autoSpaceDE w:val="0"/>
+        <w:autoSpaceDN w:val="0"/>
+        <w:adjustRightInd w:val="0"/>
+        <w:spacing w:after="200" w:line="276" w:lineRule="auto"/>
+        <w:rPr>
+          <w:rFonts w:ascii="Open Sans" w:hAnsi="Open Sans" w:cs="Open Sans"/>
+          <w:sz w:val="27"/>
+          <w:szCs w:val="27"/>
+          <w:lang w:val="pt"/>
+        </w:rPr>
+      </w:pPr>
+      <w:r>
+        <w:rPr>
+          <w:rFonts w:ascii="Open Sans" w:hAnsi="Open Sans" w:cs="Open Sans"/>
+          <w:sz w:val="27"/>
+          <w:szCs w:val="27"/>
+          <w:lang w:val="pt"/>
+        </w:rPr>
+        <w:lastRenderedPageBreak/>
+        <w:t xml:space="preserve">Minimizar anomalias de inserção, exclusão e modificação. </w:t>
+      </w:r>
+    </w:p>
+    <w:p>
+      <w:pPr>
+        <w:autoSpaceDE w:val="0"/>
+        <w:autoSpaceDN w:val="0"/>
+        <w:adjustRightInd w:val="0"/>
+        <w:spacing w:after="200" w:line="276" w:lineRule="auto"/>
+        <w:rPr>
+          <w:rFonts w:ascii="Open Sans" w:hAnsi="Open Sans" w:cs="Open Sans"/>
+          <w:sz w:val="27"/>
+          <w:szCs w:val="27"/>
+          <w:lang w:val="pt"/>
+        </w:rPr>
+      </w:pPr>
+      <w:proofErr w:type="spellStart"/>
+      <w:r>
+        <w:rPr>
+          <w:rFonts w:ascii="Open Sans" w:hAnsi="Open Sans" w:cs="Open Sans"/>
+          <w:sz w:val="27"/>
+          <w:szCs w:val="27"/>
+          <w:lang w:val="pt"/>
+        </w:rPr>
+        <w:t>Codd</w:t>
+      </w:r>
+      <w:proofErr w:type="spellEnd"/>
+      <w:r>
+        <w:rPr>
+          <w:rFonts w:ascii="Open Sans" w:hAnsi="Open Sans" w:cs="Open Sans"/>
+          <w:sz w:val="27"/>
+          <w:szCs w:val="27"/>
+          <w:lang w:val="pt"/>
+        </w:rPr>
+        <w:t xml:space="preserve"> (responsável pelo processo de normalização) propôs originalmente 3 formas normais.  Chamamos de 3FN e uma definição mais robusta foi proposta por </w:t>
+      </w:r>
+      <w:proofErr w:type="spellStart"/>
+      <w:r>
+        <w:rPr>
+          <w:rFonts w:ascii="Open Sans" w:hAnsi="Open Sans" w:cs="Open Sans"/>
+          <w:sz w:val="27"/>
+          <w:szCs w:val="27"/>
+          <w:lang w:val="pt"/>
+        </w:rPr>
+        <w:t>Boyce</w:t>
+      </w:r>
+      <w:proofErr w:type="spellEnd"/>
+      <w:r>
+        <w:rPr>
+          <w:rFonts w:ascii="Open Sans" w:hAnsi="Open Sans" w:cs="Open Sans"/>
+          <w:sz w:val="27"/>
+          <w:szCs w:val="27"/>
+          <w:lang w:val="pt"/>
+        </w:rPr>
+        <w:t xml:space="preserve"> e </w:t>
+      </w:r>
+      <w:proofErr w:type="spellStart"/>
+      <w:r>
+        <w:rPr>
+          <w:rFonts w:ascii="Open Sans" w:hAnsi="Open Sans" w:cs="Open Sans"/>
+          <w:sz w:val="27"/>
+          <w:szCs w:val="27"/>
+          <w:lang w:val="pt"/>
+        </w:rPr>
+        <w:t>Codd</w:t>
+      </w:r>
+      <w:proofErr w:type="spellEnd"/>
+      <w:r>
+        <w:rPr>
+          <w:rFonts w:ascii="Open Sans" w:hAnsi="Open Sans" w:cs="Open Sans"/>
+          <w:sz w:val="27"/>
+          <w:szCs w:val="27"/>
+          <w:lang w:val="pt"/>
+        </w:rPr>
+        <w:t xml:space="preserve">, denominada Forma Normal de </w:t>
+      </w:r>
+      <w:proofErr w:type="spellStart"/>
+      <w:r>
+        <w:rPr>
+          <w:rFonts w:ascii="Open Sans" w:hAnsi="Open Sans" w:cs="Open Sans"/>
+          <w:sz w:val="27"/>
+          <w:szCs w:val="27"/>
+          <w:lang w:val="pt"/>
+        </w:rPr>
+        <w:t>Boyce</w:t>
+      </w:r>
+      <w:proofErr w:type="spellEnd"/>
+      <w:r>
+        <w:rPr>
+          <w:rFonts w:ascii="Open Sans" w:hAnsi="Open Sans" w:cs="Open Sans"/>
+          <w:sz w:val="27"/>
+          <w:szCs w:val="27"/>
+          <w:lang w:val="pt"/>
+        </w:rPr>
+        <w:t xml:space="preserve"> </w:t>
+      </w:r>
+      <w:proofErr w:type="spellStart"/>
+      <w:r>
+        <w:rPr>
+          <w:rFonts w:ascii="Open Sans" w:hAnsi="Open Sans" w:cs="Open Sans"/>
+          <w:sz w:val="27"/>
+          <w:szCs w:val="27"/>
+          <w:lang w:val="pt"/>
+        </w:rPr>
+        <w:t>Codd</w:t>
+      </w:r>
+      <w:proofErr w:type="spellEnd"/>
+      <w:r>
+        <w:rPr>
+          <w:rFonts w:ascii="Open Sans" w:hAnsi="Open Sans" w:cs="Open Sans"/>
+          <w:sz w:val="27"/>
+          <w:szCs w:val="27"/>
+          <w:lang w:val="pt"/>
+        </w:rPr>
+        <w:t xml:space="preserve"> (FNBC). </w:t>
+      </w:r>
+    </w:p>
+    <w:p>
+      <w:pPr>
+        <w:autoSpaceDE w:val="0"/>
+        <w:autoSpaceDN w:val="0"/>
+        <w:adjustRightInd w:val="0"/>
+        <w:spacing w:after="200" w:line="276" w:lineRule="auto"/>
+        <w:rPr>
+          <w:rFonts w:ascii="Open Sans" w:hAnsi="Open Sans" w:cs="Open Sans"/>
+          <w:sz w:val="27"/>
+          <w:szCs w:val="27"/>
+          <w:lang w:val="pt"/>
+        </w:rPr>
+      </w:pPr>
+      <w:r>
+        <w:rPr>
+          <w:rFonts w:ascii="Open Sans" w:hAnsi="Open Sans" w:cs="Open Sans"/>
+          <w:sz w:val="27"/>
+          <w:szCs w:val="27"/>
+          <w:lang w:val="pt"/>
+        </w:rPr>
+        <w:t>As relações são decompostas em esquemas de relação menores que atendem aos testes de forma normal</w:t>
+      </w:r>
+      <w:r>
+        <w:rPr>
+          <w:rFonts w:ascii="Open Sans" w:hAnsi="Open Sans" w:cs="Open Sans"/>
+          <w:sz w:val="27"/>
+          <w:szCs w:val="27"/>
+          <w:lang w:val="pt"/>
+        </w:rPr>
+        <w:t xml:space="preserve"> (FN).</w:t>
+      </w:r>
+    </w:p>
+    <w:p>
+      <w:pPr>
+        <w:autoSpaceDE w:val="0"/>
+        <w:autoSpaceDN w:val="0"/>
+        <w:adjustRightInd w:val="0"/>
+        <w:spacing w:after="200" w:line="276" w:lineRule="auto"/>
+        <w:rPr>
+          <w:rFonts w:ascii="Open Sans" w:hAnsi="Open Sans" w:cs="Open Sans"/>
+          <w:sz w:val="27"/>
+          <w:szCs w:val="27"/>
+          <w:lang w:val="pt"/>
+        </w:rPr>
+      </w:pPr>
+      <w:r>
+        <w:rPr>
+          <w:rFonts w:ascii="Open Sans" w:hAnsi="Open Sans" w:cs="Open Sans"/>
+          <w:sz w:val="27"/>
+          <w:szCs w:val="27"/>
+          <w:lang w:val="pt"/>
+        </w:rPr>
+        <w:t xml:space="preserve">O ideal é que o projeto do banco de dados relacional alcance a FNBC ou a 3FN para cada tabela.  </w:t>
+      </w:r>
+    </w:p>
+    <w:p>
+      <w:pPr>
+        <w:pStyle w:val="PargrafodaLista"/>
+        <w:numPr>
+          <w:ilvl w:val="0"/>
+          <w:numId w:val="18"/>
+        </w:numPr>
+        <w:autoSpaceDE w:val="0"/>
+        <w:autoSpaceDN w:val="0"/>
+        <w:adjustRightInd w:val="0"/>
+        <w:spacing w:after="200" w:line="276" w:lineRule="auto"/>
+        <w:rPr>
+          <w:rFonts w:ascii="Open Sans" w:hAnsi="Open Sans" w:cs="Open Sans"/>
+          <w:sz w:val="27"/>
+          <w:szCs w:val="27"/>
+          <w:lang w:val="pt"/>
+        </w:rPr>
+      </w:pPr>
+      <w:r>
+        <w:rPr>
+          <w:rFonts w:ascii="Open Sans" w:hAnsi="Open Sans" w:cs="Open Sans"/>
+          <w:sz w:val="27"/>
+          <w:szCs w:val="27"/>
+          <w:lang w:val="pt"/>
+        </w:rPr>
+        <w:t>Primeira Forma Normal</w:t>
+      </w:r>
+    </w:p>
+    <w:p>
+      <w:pPr>
+        <w:autoSpaceDE w:val="0"/>
+        <w:autoSpaceDN w:val="0"/>
+        <w:adjustRightInd w:val="0"/>
+        <w:spacing w:after="200" w:line="276" w:lineRule="auto"/>
+        <w:rPr>
+          <w:rFonts w:ascii="Open Sans" w:hAnsi="Open Sans" w:cs="Open Sans"/>
+          <w:sz w:val="27"/>
+          <w:szCs w:val="27"/>
+          <w:lang w:val="pt"/>
+        </w:rPr>
+      </w:pPr>
+      <w:r>
+        <w:rPr>
+          <w:rFonts w:ascii="Open Sans" w:hAnsi="Open Sans" w:cs="Open Sans"/>
+          <w:sz w:val="27"/>
+          <w:szCs w:val="27"/>
+          <w:lang w:val="pt"/>
+        </w:rPr>
+        <w:t xml:space="preserve">Definida historicamente para reprovar atributos multivalorados, compostos e suas combinações. </w:t>
+      </w:r>
+    </w:p>
+    <w:p>
+      <w:pPr>
+        <w:autoSpaceDE w:val="0"/>
+        <w:autoSpaceDN w:val="0"/>
+        <w:adjustRightInd w:val="0"/>
+        <w:spacing w:after="200" w:line="276" w:lineRule="auto"/>
+        <w:rPr>
+          <w:rFonts w:ascii="Open Sans" w:hAnsi="Open Sans" w:cs="Open Sans"/>
+          <w:sz w:val="27"/>
+          <w:szCs w:val="27"/>
+          <w:lang w:val="pt"/>
+        </w:rPr>
+      </w:pPr>
+      <w:r>
+        <w:rPr>
+          <w:rFonts w:ascii="Open Sans" w:hAnsi="Open Sans" w:cs="Open Sans"/>
+          <w:sz w:val="27"/>
+          <w:szCs w:val="27"/>
+          <w:lang w:val="pt"/>
+        </w:rPr>
+        <w:t xml:space="preserve">O domínio de um atributo deve incluir apenas valores atômicos (indivisíveis), e o valor de qualquer atributo em uma tupla deve ser o único valor do domínio desse atributo. </w:t>
+      </w:r>
     </w:p>
     <w:p>
       <w:pPr>
@@ -10837,6 +13034,178 @@
     </w:lvl>
   </w:abstractNum>
   <w:abstractNum w:abstractNumId="6" w15:restartNumberingAfterBreak="0">
+    <w:nsid w:val="25BD72A5"/>
+    <w:multiLevelType w:val="hybridMultilevel"/>
+    <w:tmpl w:val="D1008252"/>
+    <w:lvl w:ilvl="0" w:tplc="0416000F">
+      <w:start w:val="1"/>
+      <w:numFmt w:val="decimal"/>
+      <w:lvlText w:val="%1."/>
+      <w:lvlJc w:val="left"/>
+      <w:pPr>
+        <w:ind w:left="720" w:hanging="360"/>
+      </w:pPr>
+    </w:lvl>
+    <w:lvl w:ilvl="1" w:tplc="04160019" w:tentative="1">
+      <w:start w:val="1"/>
+      <w:numFmt w:val="lowerLetter"/>
+      <w:lvlText w:val="%2."/>
+      <w:lvlJc w:val="left"/>
+      <w:pPr>
+        <w:ind w:left="1440" w:hanging="360"/>
+      </w:pPr>
+    </w:lvl>
+    <w:lvl w:ilvl="2" w:tplc="0416001B" w:tentative="1">
+      <w:start w:val="1"/>
+      <w:numFmt w:val="lowerRoman"/>
+      <w:lvlText w:val="%3."/>
+      <w:lvlJc w:val="right"/>
+      <w:pPr>
+        <w:ind w:left="2160" w:hanging="180"/>
+      </w:pPr>
+    </w:lvl>
+    <w:lvl w:ilvl="3" w:tplc="0416000F" w:tentative="1">
+      <w:start w:val="1"/>
+      <w:numFmt w:val="decimal"/>
+      <w:lvlText w:val="%4."/>
+      <w:lvlJc w:val="left"/>
+      <w:pPr>
+        <w:ind w:left="2880" w:hanging="360"/>
+      </w:pPr>
+    </w:lvl>
+    <w:lvl w:ilvl="4" w:tplc="04160019" w:tentative="1">
+      <w:start w:val="1"/>
+      <w:numFmt w:val="lowerLetter"/>
+      <w:lvlText w:val="%5."/>
+      <w:lvlJc w:val="left"/>
+      <w:pPr>
+        <w:ind w:left="3600" w:hanging="360"/>
+      </w:pPr>
+    </w:lvl>
+    <w:lvl w:ilvl="5" w:tplc="0416001B" w:tentative="1">
+      <w:start w:val="1"/>
+      <w:numFmt w:val="lowerRoman"/>
+      <w:lvlText w:val="%6."/>
+      <w:lvlJc w:val="right"/>
+      <w:pPr>
+        <w:ind w:left="4320" w:hanging="180"/>
+      </w:pPr>
+    </w:lvl>
+    <w:lvl w:ilvl="6" w:tplc="0416000F" w:tentative="1">
+      <w:start w:val="1"/>
+      <w:numFmt w:val="decimal"/>
+      <w:lvlText w:val="%7."/>
+      <w:lvlJc w:val="left"/>
+      <w:pPr>
+        <w:ind w:left="5040" w:hanging="360"/>
+      </w:pPr>
+    </w:lvl>
+    <w:lvl w:ilvl="7" w:tplc="04160019" w:tentative="1">
+      <w:start w:val="1"/>
+      <w:numFmt w:val="lowerLetter"/>
+      <w:lvlText w:val="%8."/>
+      <w:lvlJc w:val="left"/>
+      <w:pPr>
+        <w:ind w:left="5760" w:hanging="360"/>
+      </w:pPr>
+    </w:lvl>
+    <w:lvl w:ilvl="8" w:tplc="0416001B" w:tentative="1">
+      <w:start w:val="1"/>
+      <w:numFmt w:val="lowerRoman"/>
+      <w:lvlText w:val="%9."/>
+      <w:lvlJc w:val="right"/>
+      <w:pPr>
+        <w:ind w:left="6480" w:hanging="180"/>
+      </w:pPr>
+    </w:lvl>
+  </w:abstractNum>
+  <w:abstractNum w:abstractNumId="7" w15:restartNumberingAfterBreak="0">
+    <w:nsid w:val="2EC87C15"/>
+    <w:multiLevelType w:val="multilevel"/>
+    <w:tmpl w:val="0416001D"/>
+    <w:lvl w:ilvl="0">
+      <w:start w:val="1"/>
+      <w:numFmt w:val="decimal"/>
+      <w:lvlText w:val="%1)"/>
+      <w:lvlJc w:val="left"/>
+      <w:pPr>
+        <w:ind w:left="360" w:hanging="360"/>
+      </w:pPr>
+    </w:lvl>
+    <w:lvl w:ilvl="1">
+      <w:start w:val="1"/>
+      <w:numFmt w:val="lowerLetter"/>
+      <w:lvlText w:val="%2)"/>
+      <w:lvlJc w:val="left"/>
+      <w:pPr>
+        <w:ind w:left="720" w:hanging="360"/>
+      </w:pPr>
+    </w:lvl>
+    <w:lvl w:ilvl="2">
+      <w:start w:val="1"/>
+      <w:numFmt w:val="lowerRoman"/>
+      <w:lvlText w:val="%3)"/>
+      <w:lvlJc w:val="left"/>
+      <w:pPr>
+        <w:ind w:left="1080" w:hanging="360"/>
+      </w:pPr>
+    </w:lvl>
+    <w:lvl w:ilvl="3">
+      <w:start w:val="1"/>
+      <w:numFmt w:val="decimal"/>
+      <w:lvlText w:val="(%4)"/>
+      <w:lvlJc w:val="left"/>
+      <w:pPr>
+        <w:ind w:left="1440" w:hanging="360"/>
+      </w:pPr>
+    </w:lvl>
+    <w:lvl w:ilvl="4">
+      <w:start w:val="1"/>
+      <w:numFmt w:val="lowerLetter"/>
+      <w:lvlText w:val="(%5)"/>
+      <w:lvlJc w:val="left"/>
+      <w:pPr>
+        <w:ind w:left="1800" w:hanging="360"/>
+      </w:pPr>
+    </w:lvl>
+    <w:lvl w:ilvl="5">
+      <w:start w:val="1"/>
+      <w:numFmt w:val="lowerRoman"/>
+      <w:lvlText w:val="(%6)"/>
+      <w:lvlJc w:val="left"/>
+      <w:pPr>
+        <w:ind w:left="2160" w:hanging="360"/>
+      </w:pPr>
+    </w:lvl>
+    <w:lvl w:ilvl="6">
+      <w:start w:val="1"/>
+      <w:numFmt w:val="decimal"/>
+      <w:lvlText w:val="%7."/>
+      <w:lvlJc w:val="left"/>
+      <w:pPr>
+        <w:ind w:left="2520" w:hanging="360"/>
+      </w:pPr>
+    </w:lvl>
+    <w:lvl w:ilvl="7">
+      <w:start w:val="1"/>
+      <w:numFmt w:val="lowerLetter"/>
+      <w:lvlText w:val="%8."/>
+      <w:lvlJc w:val="left"/>
+      <w:pPr>
+        <w:ind w:left="2880" w:hanging="360"/>
+      </w:pPr>
+    </w:lvl>
+    <w:lvl w:ilvl="8">
+      <w:start w:val="1"/>
+      <w:numFmt w:val="lowerRoman"/>
+      <w:lvlText w:val="%9."/>
+      <w:lvlJc w:val="left"/>
+      <w:pPr>
+        <w:ind w:left="3240" w:hanging="360"/>
+      </w:pPr>
+    </w:lvl>
+  </w:abstractNum>
+  <w:abstractNum w:abstractNumId="8" w15:restartNumberingAfterBreak="0">
     <w:nsid w:val="30946716"/>
     <w:multiLevelType w:val="hybridMultilevel"/>
     <w:tmpl w:val="49EA23B2"/>
@@ -10925,7 +13294,7 @@
       </w:pPr>
     </w:lvl>
   </w:abstractNum>
-  <w:abstractNum w:abstractNumId="7" w15:restartNumberingAfterBreak="0">
+  <w:abstractNum w:abstractNumId="9" w15:restartNumberingAfterBreak="0">
     <w:nsid w:val="33934925"/>
     <w:multiLevelType w:val="hybridMultilevel"/>
     <w:tmpl w:val="9FB6BA18"/>
@@ -11011,7 +13380,7 @@
       </w:pPr>
     </w:lvl>
   </w:abstractNum>
-  <w:abstractNum w:abstractNumId="8" w15:restartNumberingAfterBreak="0">
+  <w:abstractNum w:abstractNumId="10" w15:restartNumberingAfterBreak="0">
     <w:nsid w:val="37A44D99"/>
     <w:multiLevelType w:val="hybridMultilevel"/>
     <w:tmpl w:val="4B461B0C"/>
@@ -11124,7 +13493,7 @@
       </w:rPr>
     </w:lvl>
   </w:abstractNum>
-  <w:abstractNum w:abstractNumId="9" w15:restartNumberingAfterBreak="0">
+  <w:abstractNum w:abstractNumId="11" w15:restartNumberingAfterBreak="0">
     <w:nsid w:val="3D1D3491"/>
     <w:multiLevelType w:val="hybridMultilevel"/>
     <w:tmpl w:val="9B2C836C"/>
@@ -11210,7 +13579,7 @@
       </w:pPr>
     </w:lvl>
   </w:abstractNum>
-  <w:abstractNum w:abstractNumId="10" w15:restartNumberingAfterBreak="0">
+  <w:abstractNum w:abstractNumId="12" w15:restartNumberingAfterBreak="0">
     <w:nsid w:val="3F001604"/>
     <w:multiLevelType w:val="hybridMultilevel"/>
     <w:tmpl w:val="1896728A"/>
@@ -11296,7 +13665,7 @@
       </w:pPr>
     </w:lvl>
   </w:abstractNum>
-  <w:abstractNum w:abstractNumId="11" w15:restartNumberingAfterBreak="0">
+  <w:abstractNum w:abstractNumId="13" w15:restartNumberingAfterBreak="0">
     <w:nsid w:val="53C90139"/>
     <w:multiLevelType w:val="hybridMultilevel"/>
     <w:tmpl w:val="087AB36C"/>
@@ -11409,7 +13778,7 @@
       </w:rPr>
     </w:lvl>
   </w:abstractNum>
-  <w:abstractNum w:abstractNumId="12" w15:restartNumberingAfterBreak="0">
+  <w:abstractNum w:abstractNumId="14" w15:restartNumberingAfterBreak="0">
     <w:nsid w:val="55B549E6"/>
     <w:multiLevelType w:val="hybridMultilevel"/>
     <w:tmpl w:val="9DA8D644"/>
@@ -11522,7 +13891,7 @@
       </w:rPr>
     </w:lvl>
   </w:abstractNum>
-  <w:abstractNum w:abstractNumId="13" w15:restartNumberingAfterBreak="0">
+  <w:abstractNum w:abstractNumId="15" w15:restartNumberingAfterBreak="0">
     <w:nsid w:val="5D4E47D2"/>
     <w:multiLevelType w:val="multilevel"/>
     <w:tmpl w:val="0416001D"/>
@@ -11608,7 +13977,7 @@
       </w:pPr>
     </w:lvl>
   </w:abstractNum>
-  <w:abstractNum w:abstractNumId="14" w15:restartNumberingAfterBreak="0">
+  <w:abstractNum w:abstractNumId="16" w15:restartNumberingAfterBreak="0">
     <w:nsid w:val="69356558"/>
     <w:multiLevelType w:val="hybridMultilevel"/>
     <w:tmpl w:val="79E0FE40"/>
@@ -11721,7 +14090,7 @@
       </w:rPr>
     </w:lvl>
   </w:abstractNum>
-  <w:abstractNum w:abstractNumId="15" w15:restartNumberingAfterBreak="0">
+  <w:abstractNum w:abstractNumId="17" w15:restartNumberingAfterBreak="0">
     <w:nsid w:val="79563A6E"/>
     <w:multiLevelType w:val="hybridMultilevel"/>
     <w:tmpl w:val="BE626482"/>
@@ -11835,7 +14204,7 @@
     </w:lvl>
   </w:abstractNum>
   <w:num w:numId="1" w16cid:durableId="216627946">
-    <w:abstractNumId w:val="9"/>
+    <w:abstractNumId w:val="11"/>
   </w:num>
   <w:num w:numId="2" w16cid:durableId="1327396425">
     <w:abstractNumId w:val="3"/>
@@ -11847,40 +14216,46 @@
     <w:abstractNumId w:val="4"/>
   </w:num>
   <w:num w:numId="5" w16cid:durableId="793526174">
-    <w:abstractNumId w:val="11"/>
+    <w:abstractNumId w:val="13"/>
   </w:num>
   <w:num w:numId="6" w16cid:durableId="1540314688">
     <w:abstractNumId w:val="5"/>
   </w:num>
   <w:num w:numId="7" w16cid:durableId="150872620">
-    <w:abstractNumId w:val="8"/>
+    <w:abstractNumId w:val="10"/>
   </w:num>
   <w:num w:numId="8" w16cid:durableId="1529181000">
-    <w:abstractNumId w:val="12"/>
+    <w:abstractNumId w:val="14"/>
   </w:num>
   <w:num w:numId="9" w16cid:durableId="1079710603">
     <w:abstractNumId w:val="0"/>
   </w:num>
   <w:num w:numId="10" w16cid:durableId="780958512">
-    <w:abstractNumId w:val="6"/>
+    <w:abstractNumId w:val="8"/>
   </w:num>
   <w:num w:numId="11" w16cid:durableId="1713186510">
+    <w:abstractNumId w:val="17"/>
+  </w:num>
+  <w:num w:numId="12" w16cid:durableId="1371149148">
     <w:abstractNumId w:val="15"/>
   </w:num>
-  <w:num w:numId="12" w16cid:durableId="1371149148">
-    <w:abstractNumId w:val="13"/>
-  </w:num>
   <w:num w:numId="13" w16cid:durableId="2004429921">
-    <w:abstractNumId w:val="7"/>
+    <w:abstractNumId w:val="9"/>
   </w:num>
   <w:num w:numId="14" w16cid:durableId="1020089836">
-    <w:abstractNumId w:val="10"/>
+    <w:abstractNumId w:val="12"/>
   </w:num>
   <w:num w:numId="15" w16cid:durableId="249197602">
     <w:abstractNumId w:val="1"/>
   </w:num>
   <w:num w:numId="16" w16cid:durableId="634261894">
-    <w:abstractNumId w:val="14"/>
+    <w:abstractNumId w:val="16"/>
+  </w:num>
+  <w:num w:numId="17" w16cid:durableId="560597893">
+    <w:abstractNumId w:val="6"/>
+  </w:num>
+  <w:num w:numId="18" w16cid:durableId="1640643645">
+    <w:abstractNumId w:val="7"/>
   </w:num>
 </w:numbering>
 </file>

</xml_diff>